<commit_message>
gạch chân các đề mục lớn trong bài báo cáo
Nhấn mạnh các đề mục quan trọng trong báo cáo
</commit_message>
<xml_diff>
--- a/Tạo-danh-mục-sản-phẩm-điện-thoại.docx
+++ b/Tạo-danh-mục-sản-phẩm-điện-thoại.docx
@@ -1,6 +1,6 @@
 
 <file path=word/document.xml><?xml version="1.0" encoding="utf-8"?>
-<w:document xmlns:wpc="http://schemas.microsoft.com/office/word/2010/wordprocessingCanvas" xmlns:mc="http://schemas.openxmlformats.org/markup-compatibility/2006" xmlns:o="urn:schemas-microsoft-com:office:office" xmlns:r="http://schemas.openxmlformats.org/officeDocument/2006/relationships" xmlns:m="http://schemas.openxmlformats.org/officeDocument/2006/math" xmlns:v="urn:schemas-microsoft-com:vml" xmlns:wp14="http://schemas.microsoft.com/office/word/2010/wordprocessingDrawing" xmlns:wp="http://schemas.openxmlformats.org/drawingml/2006/wordprocessingDrawing" xmlns:w10="urn:schemas-microsoft-com:office:word" xmlns:w="http://schemas.openxmlformats.org/wordprocessingml/2006/main" xmlns:w14="http://schemas.microsoft.com/office/word/2010/wordml" xmlns:wpg="http://schemas.microsoft.com/office/word/2010/wordprocessingGroup" xmlns:wpi="http://schemas.microsoft.com/office/word/2010/wordprocessingInk" xmlns:wne="http://schemas.microsoft.com/office/word/2006/wordml" xmlns:wps="http://schemas.microsoft.com/office/word/2010/wordprocessingShape" mc:Ignorable="w14 wp14">
+<w:document xmlns:wpc="http://schemas.microsoft.com/office/word/2010/wordprocessingCanvas" xmlns:mc="http://schemas.openxmlformats.org/markup-compatibility/2006" xmlns:o="urn:schemas-microsoft-com:office:office" xmlns:r="http://schemas.openxmlformats.org/officeDocument/2006/relationships" xmlns:m="http://schemas.openxmlformats.org/officeDocument/2006/math" xmlns:v="urn:schemas-microsoft-com:vml" xmlns:wp14="http://schemas.microsoft.com/office/word/2010/wordprocessingDrawing" xmlns:wp="http://schemas.openxmlformats.org/drawingml/2006/wordprocessingDrawing" xmlns:w10="urn:schemas-microsoft-com:office:word" xmlns:w="http://schemas.openxmlformats.org/wordprocessingml/2006/main" xmlns:w14="http://schemas.microsoft.com/office/word/2010/wordml" xmlns:w15="http://schemas.microsoft.com/office/word/2012/wordml" xmlns:wpg="http://schemas.microsoft.com/office/word/2010/wordprocessingGroup" xmlns:wpi="http://schemas.microsoft.com/office/word/2010/wordprocessingInk" xmlns:wne="http://schemas.microsoft.com/office/word/2006/wordml" xmlns:wps="http://schemas.microsoft.com/office/word/2010/wordprocessingShape" mc:Ignorable="w14 w15 wp14">
   <w:body>
     <w:p>
       <w:pPr>
@@ -14,6 +14,7 @@
           <w:b/>
           <w:sz w:val="32"/>
           <w:szCs w:val="32"/>
+          <w:u w:val="single"/>
           <w:shd w:val="clear" w:color="auto" w:fill="FFFFFF"/>
         </w:rPr>
       </w:pPr>
@@ -23,6 +24,7 @@
           <w:b/>
           <w:sz w:val="32"/>
           <w:szCs w:val="32"/>
+          <w:u w:val="single"/>
           <w:shd w:val="clear" w:color="auto" w:fill="FFFFFF"/>
         </w:rPr>
         <w:t>Tạo danh mục sản phẩm điện thoại</w:t>
@@ -41,6 +43,7 @@
       <w:r>
         <w:rPr>
           <w:noProof/>
+          <w:lang w:eastAsia="en-US"/>
         </w:rPr>
         <w:drawing>
           <wp:inline distT="0" distB="0" distL="0" distR="0" wp14:anchorId="7E1121B2" wp14:editId="72469BED">
@@ -325,25 +328,7 @@
           <w:szCs w:val="28"/>
           <w:lang w:eastAsia="en-US"/>
         </w:rPr>
-        <w:t xml:space="preserve">Tiếp </w:t>
-      </w:r>
-      <w:proofErr w:type="gramStart"/>
-      <w:r>
-        <w:rPr>
-          <w:sz w:val="28"/>
-          <w:szCs w:val="28"/>
-          <w:lang w:eastAsia="en-US"/>
-        </w:rPr>
-        <w:t>theo</w:t>
-      </w:r>
-      <w:proofErr w:type="gramEnd"/>
-      <w:r>
-        <w:rPr>
-          <w:sz w:val="28"/>
-          <w:szCs w:val="28"/>
-          <w:lang w:eastAsia="en-US"/>
-        </w:rPr>
-        <w:t>, thay thế </w:t>
+        <w:t>Tiếp theo, thay thế </w:t>
       </w:r>
       <w:r>
         <w:rPr>
@@ -379,16 +364,7 @@
           <w:szCs w:val="28"/>
           <w:lang w:eastAsia="en-US"/>
         </w:rPr>
-        <w:t xml:space="preserve"> bằng link dẫn tới hình banner. </w:t>
-      </w:r>
-      <w:proofErr w:type="gramStart"/>
-      <w:r>
-        <w:rPr>
-          <w:sz w:val="28"/>
-          <w:szCs w:val="28"/>
-          <w:lang w:eastAsia="en-US"/>
-        </w:rPr>
-        <w:t>Cuối cùng, bạn thay các tham số </w:t>
+        <w:t> bằng link dẫn tới hình banner. Cuối cùng, bạn thay các tham số </w:t>
       </w:r>
       <w:r>
         <w:rPr>
@@ -426,7 +402,6 @@
         </w:rPr>
         <w:t> bằng kích thước chính xác của banner và lưu file lại là xong.</w:t>
       </w:r>
-      <w:proofErr w:type="gramEnd"/>
     </w:p>
     <w:p>
       <w:pPr>
@@ -491,8 +466,6 @@
           <w:shd w:val="clear" w:color="auto" w:fill="FFFFFF"/>
         </w:rPr>
       </w:pPr>
-      <w:bookmarkStart w:id="0" w:name="_GoBack"/>
-      <w:bookmarkEnd w:id="0"/>
     </w:p>
     <w:p>
       <w:pPr>
@@ -506,6 +479,7 @@
           <w:b/>
           <w:sz w:val="28"/>
           <w:szCs w:val="28"/>
+          <w:u w:val="single"/>
           <w:shd w:val="clear" w:color="auto" w:fill="FFFFFF"/>
         </w:rPr>
       </w:pPr>
@@ -515,6 +489,7 @@
           <w:b/>
           <w:sz w:val="28"/>
           <w:szCs w:val="28"/>
+          <w:u w:val="single"/>
           <w:shd w:val="clear" w:color="auto" w:fill="FFFFFF"/>
         </w:rPr>
         <w:t>Cách nhúng video</w:t>
@@ -538,19 +513,8 @@
           <w:sz w:val="28"/>
           <w:szCs w:val="28"/>
         </w:rPr>
-        <w:t xml:space="preserve">Ví </w:t>
-      </w:r>
-      <w:proofErr w:type="gramStart"/>
-      <w:r>
-        <w:rPr>
-          <w:rFonts w:ascii="Roboto" w:eastAsia="Times New Roman" w:hAnsi="Roboto" w:cs="Times New Roman"/>
-          <w:b/>
-          <w:sz w:val="28"/>
-          <w:szCs w:val="28"/>
-        </w:rPr>
-        <w:t>dụ :</w:t>
-      </w:r>
-      <w:proofErr w:type="gramEnd"/>
+        <w:t>Ví dụ :</w:t>
+      </w:r>
     </w:p>
     <w:p>
       <w:pPr>
@@ -888,7 +852,6 @@
           <w:szCs w:val="28"/>
         </w:rPr>
       </w:pPr>
-      <w:proofErr w:type="gramStart"/>
       <w:r>
         <w:rPr>
           <w:rFonts w:ascii="Roboto" w:eastAsia="Times New Roman" w:hAnsi="Roboto" w:cs="Times New Roman"/>
@@ -896,37 +859,7 @@
           <w:sz w:val="28"/>
           <w:szCs w:val="28"/>
         </w:rPr>
-        <w:t>Ví dụ trên tôi thực hiện nhúng đoạn code đã lấy được bằng cách trên vào một trang html tôi vừa tạo bằng notepad++.</w:t>
-      </w:r>
-      <w:proofErr w:type="gramEnd"/>
-      <w:r>
-        <w:rPr>
-          <w:rFonts w:ascii="Roboto" w:eastAsia="Times New Roman" w:hAnsi="Roboto" w:cs="Times New Roman"/>
-          <w:b/>
-          <w:sz w:val="28"/>
-          <w:szCs w:val="28"/>
-        </w:rPr>
-        <w:t xml:space="preserve"> Nếu bạn chưa biết cách để tạo một tài liệu html với notepad vui lòng tham khảo bài viết HTML - Phần 1: Cơ Bản Về </w:t>
-      </w:r>
-      <w:proofErr w:type="gramStart"/>
-      <w:r>
-        <w:rPr>
-          <w:rFonts w:ascii="Roboto" w:eastAsia="Times New Roman" w:hAnsi="Roboto" w:cs="Times New Roman"/>
-          <w:b/>
-          <w:sz w:val="28"/>
-          <w:szCs w:val="28"/>
-        </w:rPr>
-        <w:t>HTML :</w:t>
-      </w:r>
-      <w:proofErr w:type="gramEnd"/>
-      <w:r>
-        <w:rPr>
-          <w:rFonts w:ascii="Roboto" w:eastAsia="Times New Roman" w:hAnsi="Roboto" w:cs="Times New Roman"/>
-          <w:b/>
-          <w:sz w:val="28"/>
-          <w:szCs w:val="28"/>
-        </w:rPr>
-        <w:t>: </w:t>
+        <w:t>Ví dụ trên tôi thực hiện nhúng đoạn code đã lấy được bằng cách trên vào một trang html tôi vừa tạo bằng notepad++. Nếu bạn chưa biết cách để tạo một tài liệu html với notepad vui lòng tham khảo bài viết HTML - Phần 1: Cơ Bản Về HTML :: </w:t>
       </w:r>
       <w:hyperlink r:id="rId7" w:history="1">
         <w:r>
@@ -990,47 +923,7 @@
           <w:sz w:val="28"/>
           <w:szCs w:val="28"/>
         </w:rPr>
-        <w:t xml:space="preserve">Khi nhúng một clip vào trang web mới, tuỳ </w:t>
-      </w:r>
-      <w:proofErr w:type="gramStart"/>
-      <w:r>
-        <w:rPr>
-          <w:rFonts w:ascii="Roboto" w:eastAsia="Times New Roman" w:hAnsi="Roboto" w:cs="Times New Roman"/>
-          <w:b/>
-          <w:sz w:val="28"/>
-          <w:szCs w:val="28"/>
-        </w:rPr>
-        <w:t>theo</w:t>
-      </w:r>
-      <w:proofErr w:type="gramEnd"/>
-      <w:r>
-        <w:rPr>
-          <w:rFonts w:ascii="Roboto" w:eastAsia="Times New Roman" w:hAnsi="Roboto" w:cs="Times New Roman"/>
-          <w:b/>
-          <w:sz w:val="28"/>
-          <w:szCs w:val="28"/>
-        </w:rPr>
-        <w:t xml:space="preserve"> trường hợp mà bạn cần điều chỉnh lại kích thước cho nó. </w:t>
-      </w:r>
-      <w:proofErr w:type="gramStart"/>
-      <w:r>
-        <w:rPr>
-          <w:rFonts w:ascii="Roboto" w:eastAsia="Times New Roman" w:hAnsi="Roboto" w:cs="Times New Roman"/>
-          <w:b/>
-          <w:sz w:val="28"/>
-          <w:szCs w:val="28"/>
-        </w:rPr>
-        <w:t>Nếu để ý sẽ dễ dàng thấy rằng trong thẻ iframe tồn tại 2 thuộc tính đó là width (ứng với chiều rộng) và height (ứng với chiều cao).</w:t>
-      </w:r>
-      <w:proofErr w:type="gramEnd"/>
-      <w:r>
-        <w:rPr>
-          <w:rFonts w:ascii="Roboto" w:eastAsia="Times New Roman" w:hAnsi="Roboto" w:cs="Times New Roman"/>
-          <w:b/>
-          <w:sz w:val="28"/>
-          <w:szCs w:val="28"/>
-        </w:rPr>
-        <w:t xml:space="preserve"> Để thay đổi kích thước của clip bạn cần thay đổi giá trị tương ứng của width và height.</w:t>
+        <w:t>Khi nhúng một clip vào trang web mới, tuỳ theo trường hợp mà bạn cần điều chỉnh lại kích thước cho nó. Nếu để ý sẽ dễ dàng thấy rằng trong thẻ iframe tồn tại 2 thuộc tính đó là width (ứng với chiều rộng) và height (ứng với chiều cao). Để thay đổi kích thước của clip bạn cần thay đổi giá trị tương ứng của width và height.</w:t>
       </w:r>
     </w:p>
     <w:p>
@@ -1245,7 +1138,6 @@
           <w:szCs w:val="28"/>
         </w:rPr>
       </w:pPr>
-      <w:proofErr w:type="gramStart"/>
       <w:r>
         <w:rPr>
           <w:rFonts w:ascii="Roboto" w:eastAsia="Times New Roman" w:hAnsi="Roboto" w:cs="Times New Roman"/>
@@ -1253,29 +1145,8 @@
           <w:sz w:val="28"/>
           <w:szCs w:val="28"/>
         </w:rPr>
-        <w:t>Tương tự như width và height, frameborder cũng là một thuộc tính của thẻ iframe quy định đường viền bao bọc quanh clip.</w:t>
-      </w:r>
-      <w:proofErr w:type="gramEnd"/>
-      <w:r>
-        <w:rPr>
-          <w:rFonts w:ascii="Roboto" w:eastAsia="Times New Roman" w:hAnsi="Roboto" w:cs="Times New Roman"/>
-          <w:b/>
-          <w:sz w:val="28"/>
-          <w:szCs w:val="28"/>
-        </w:rPr>
-        <w:t xml:space="preserve"> </w:t>
-      </w:r>
-      <w:proofErr w:type="gramStart"/>
-      <w:r>
-        <w:rPr>
-          <w:rFonts w:ascii="Roboto" w:eastAsia="Times New Roman" w:hAnsi="Roboto" w:cs="Times New Roman"/>
-          <w:b/>
-          <w:sz w:val="28"/>
-          <w:szCs w:val="28"/>
-        </w:rPr>
-        <w:t>Giá trị thường là 0 và 1, tương ứng với không có viền và có viền.</w:t>
-      </w:r>
-      <w:proofErr w:type="gramEnd"/>
+        <w:t>Tương tự như width và height, frameborder cũng là một thuộc tính của thẻ iframe quy định đường viền bao bọc quanh clip. Giá trị thường là 0 và 1, tương ứng với không có viền và có viền.</w:t>
+      </w:r>
     </w:p>
     <w:p>
       <w:pPr>
@@ -1288,7 +1159,6 @@
           <w:szCs w:val="28"/>
         </w:rPr>
       </w:pPr>
-      <w:proofErr w:type="gramStart"/>
       <w:r>
         <w:rPr>
           <w:rFonts w:ascii="Roboto" w:eastAsia="Times New Roman" w:hAnsi="Roboto" w:cs="Times New Roman"/>
@@ -1299,7 +1169,6 @@
         <w:lastRenderedPageBreak/>
         <w:t>Sự tồn tại của allowfullscreen trong thẻ iframe tương ứng với sự tồn tại của nút full screen trên clip.</w:t>
       </w:r>
-      <w:proofErr w:type="gramEnd"/>
     </w:p>
     <w:p>
       <w:pPr>
@@ -1414,19 +1283,8 @@
           <w:sz w:val="28"/>
           <w:szCs w:val="28"/>
         </w:rPr>
-        <w:t>1) Liên kết trong, có nhiệm vụ điều hướng cho website</w:t>
-      </w:r>
-      <w:proofErr w:type="gramStart"/>
-      <w:r>
-        <w:rPr>
-          <w:rFonts w:ascii="Arial" w:hAnsi="Arial" w:cs="Arial"/>
-          <w:color w:val="222222"/>
-          <w:sz w:val="28"/>
-          <w:szCs w:val="28"/>
-        </w:rPr>
-        <w:t>:</w:t>
-      </w:r>
-      <w:proofErr w:type="gramEnd"/>
+        <w:t>1) Liên kết trong, có nhiệm vụ điều hướng cho website:</w:t>
+      </w:r>
       <w:r>
         <w:rPr>
           <w:rFonts w:ascii="Arial" w:hAnsi="Arial" w:cs="Arial"/>
@@ -1488,19 +1346,8 @@
           <w:sz w:val="28"/>
           <w:szCs w:val="28"/>
         </w:rPr>
-        <w:t>2) Liên kết ngoài tới các website khác, chẳng hạn</w:t>
-      </w:r>
-      <w:proofErr w:type="gramStart"/>
-      <w:r>
-        <w:rPr>
-          <w:rFonts w:ascii="Arial" w:hAnsi="Arial" w:cs="Arial"/>
-          <w:color w:val="222222"/>
-          <w:sz w:val="28"/>
-          <w:szCs w:val="28"/>
-        </w:rPr>
-        <w:t>:</w:t>
-      </w:r>
-      <w:proofErr w:type="gramEnd"/>
+        <w:t>2) Liên kết ngoài tới các website khác, chẳng hạn:</w:t>
+      </w:r>
       <w:r>
         <w:rPr>
           <w:rFonts w:ascii="Arial" w:hAnsi="Arial" w:cs="Arial"/>
@@ -1590,50 +1437,17 @@
           <w:szCs w:val="28"/>
           <w:bdr w:val="none" w:sz="0" w:space="0" w:color="auto" w:frame="1"/>
         </w:rPr>
-        <w:t>Chọn anchor text có ý nghĩa</w:t>
-      </w:r>
-      <w:proofErr w:type="gramStart"/>
-      <w:r>
-        <w:rPr>
-          <w:rStyle w:val="Emphasis"/>
-          <w:rFonts w:ascii="Arial" w:hAnsi="Arial" w:cs="Arial"/>
-          <w:color w:val="222222"/>
-          <w:sz w:val="28"/>
-          <w:szCs w:val="28"/>
-          <w:bdr w:val="none" w:sz="0" w:space="0" w:color="auto" w:frame="1"/>
-        </w:rPr>
-        <w:t>:</w:t>
-      </w:r>
-      <w:proofErr w:type="gramEnd"/>
-      <w:r>
-        <w:rPr>
-          <w:rFonts w:ascii="Arial" w:hAnsi="Arial" w:cs="Arial"/>
-          <w:color w:val="222222"/>
-          <w:sz w:val="28"/>
-          <w:szCs w:val="28"/>
-        </w:rPr>
-        <w:br/>
-        <w:t xml:space="preserve">Anchor text là từ hoặc cụm từ mà người dùng sẽ click trước khi tới được liên kết chèn bên trong. </w:t>
-      </w:r>
-      <w:proofErr w:type="gramStart"/>
-      <w:r>
-        <w:rPr>
-          <w:rFonts w:ascii="Arial" w:hAnsi="Arial" w:cs="Arial"/>
-          <w:color w:val="222222"/>
-          <w:sz w:val="28"/>
-          <w:szCs w:val="28"/>
-        </w:rPr>
-        <w:t>Nó thường là 1 tập hợp của văn bản có màu xanh/gạch chân tùy thuộc vào thiết kế của từng website.</w:t>
-      </w:r>
-      <w:proofErr w:type="gramEnd"/>
-      <w:r>
-        <w:rPr>
-          <w:rFonts w:ascii="Arial" w:hAnsi="Arial" w:cs="Arial"/>
-          <w:color w:val="222222"/>
-          <w:sz w:val="28"/>
-          <w:szCs w:val="28"/>
-        </w:rPr>
-        <w:t xml:space="preserve"> Khi anchor text được người đọc click, nó sẽ tiếp tục đổi màu 1 lần nữa để phân biệt giữa liên kết đã click và chưa click.</w:t>
+        <w:t>Chọn anchor text có ý nghĩa:</w:t>
+      </w:r>
+      <w:r>
+        <w:rPr>
+          <w:rFonts w:ascii="Arial" w:hAnsi="Arial" w:cs="Arial"/>
+          <w:color w:val="222222"/>
+          <w:sz w:val="28"/>
+          <w:szCs w:val="28"/>
+        </w:rPr>
+        <w:br/>
+        <w:t>Anchor text là từ hoặc cụm từ mà người dùng sẽ click trước khi tới được liên kết chèn bên trong. Nó thường là 1 tập hợp của văn bản có màu xanh/gạch chân tùy thuộc vào thiết kế của từng website. Khi anchor text được người đọc click, nó sẽ tiếp tục đổi màu 1 lần nữa để phân biệt giữa liên kết đã click và chưa click.</w:t>
       </w:r>
     </w:p>
     <w:p>
@@ -1649,25 +1463,14 @@
           <w:szCs w:val="28"/>
         </w:rPr>
       </w:pPr>
-      <w:proofErr w:type="gramStart"/>
-      <w:r>
-        <w:rPr>
-          <w:rFonts w:ascii="Arial" w:hAnsi="Arial" w:cs="Arial"/>
-          <w:color w:val="222222"/>
-          <w:sz w:val="28"/>
-          <w:szCs w:val="28"/>
-        </w:rPr>
-        <w:t>Vậy như nào là 1 anchor text có ý nghĩa?</w:t>
-      </w:r>
-      <w:proofErr w:type="gramEnd"/>
-      <w:r>
-        <w:rPr>
-          <w:rFonts w:ascii="Arial" w:hAnsi="Arial" w:cs="Arial"/>
-          <w:color w:val="222222"/>
-          <w:sz w:val="28"/>
-          <w:szCs w:val="28"/>
-        </w:rPr>
-        <w:t xml:space="preserve"> Và làm thế nào để tạo ra những anchor text có ý nghĩa?</w:t>
+      <w:r>
+        <w:rPr>
+          <w:rFonts w:ascii="Arial" w:hAnsi="Arial" w:cs="Arial"/>
+          <w:color w:val="222222"/>
+          <w:sz w:val="28"/>
+          <w:szCs w:val="28"/>
+        </w:rPr>
+        <w:t>Vậy như nào là 1 anchor text có ý nghĩa? Và làm thế nào để tạo ra những anchor text có ý nghĩa?</w:t>
       </w:r>
     </w:p>
     <w:p>
@@ -1683,7 +1486,6 @@
           <w:szCs w:val="28"/>
         </w:rPr>
       </w:pPr>
-      <w:proofErr w:type="gramStart"/>
       <w:r>
         <w:rPr>
           <w:rFonts w:ascii="Arial" w:hAnsi="Arial" w:cs="Arial"/>
@@ -1733,17 +1535,7 @@
           <w:sz w:val="28"/>
           <w:szCs w:val="28"/>
         </w:rPr>
-        <w:t>hoặc một Webmaster, chắc hẳn bạn phải biết ý nghĩa của 1 anchor text.</w:t>
-      </w:r>
-      <w:proofErr w:type="gramEnd"/>
-      <w:r>
-        <w:rPr>
-          <w:rFonts w:ascii="Arial" w:hAnsi="Arial" w:cs="Arial"/>
-          <w:color w:val="222222"/>
-          <w:sz w:val="28"/>
-          <w:szCs w:val="28"/>
-        </w:rPr>
-        <w:t xml:space="preserve"> Theo đó, nó phải bao gồm 2 yếu tố sau:</w:t>
+        <w:t>hoặc một Webmaster, chắc hẳn bạn phải biết ý nghĩa của 1 anchor text. Theo đó, nó phải bao gồm 2 yếu tố sau:</w:t>
       </w:r>
     </w:p>
     <w:p>
@@ -1790,27 +1582,7 @@
           <w:szCs w:val="28"/>
         </w:rPr>
         <w:lastRenderedPageBreak/>
-        <w:t xml:space="preserve">Đa dạng: Một anchor text có ý nghĩa phải mang </w:t>
-      </w:r>
-      <w:proofErr w:type="gramStart"/>
-      <w:r>
-        <w:rPr>
-          <w:rFonts w:ascii="Arial" w:hAnsi="Arial" w:cs="Arial"/>
-          <w:color w:val="222222"/>
-          <w:sz w:val="28"/>
-          <w:szCs w:val="28"/>
-        </w:rPr>
-        <w:t>theo</w:t>
-      </w:r>
-      <w:proofErr w:type="gramEnd"/>
-      <w:r>
-        <w:rPr>
-          <w:rFonts w:ascii="Arial" w:hAnsi="Arial" w:cs="Arial"/>
-          <w:color w:val="222222"/>
-          <w:sz w:val="28"/>
-          <w:szCs w:val="28"/>
-        </w:rPr>
-        <w:t xml:space="preserve"> mình tính đa dạng. Vậy như thế nào là anchor text đa dạng? Đó là khi bạn không lặp đi lặp lại 1 cụm văn bản cố định, chẳng hạn nếu muốn liên kết từ khóa “marketing online”, bạn có thể thay đổi thành “phương pháp marketing online”, “marketing online hiệu quả”, hoặc chỉ đơn giản là “đọc tiếp” hoặc “xem thêm”.</w:t>
+        <w:t>Đa dạng: Một anchor text có ý nghĩa phải mang theo mình tính đa dạng. Vậy như thế nào là anchor text đa dạng? Đó là khi bạn không lặp đi lặp lại 1 cụm văn bản cố định, chẳng hạn nếu muốn liên kết từ khóa “marketing online”, bạn có thể thay đổi thành “phương pháp marketing online”, “marketing online hiệu quả”, hoặc chỉ đơn giản là “đọc tiếp” hoặc “xem thêm”.</w:t>
       </w:r>
     </w:p>
     <w:p>
@@ -1837,7 +1609,6 @@
         </w:rPr>
         <w:t>Có đoạn miêu tả title text</w:t>
       </w:r>
-      <w:proofErr w:type="gramStart"/>
       <w:r>
         <w:rPr>
           <w:rFonts w:ascii="Arial" w:hAnsi="Arial" w:cs="Arial"/>
@@ -1847,48 +1618,16 @@
         </w:rPr>
         <w:t>:</w:t>
       </w:r>
-      <w:proofErr w:type="gramEnd"/>
-      <w:r>
-        <w:rPr>
-          <w:rFonts w:ascii="Arial" w:hAnsi="Arial" w:cs="Arial"/>
-          <w:color w:val="222222"/>
-          <w:sz w:val="28"/>
-          <w:szCs w:val="28"/>
-        </w:rPr>
-        <w:br/>
-        <w:t xml:space="preserve">Title text là đoạn văn bản mà người đọc sẽ nhìn thấy khi trỏ chuột vào anchor text. </w:t>
-      </w:r>
-      <w:proofErr w:type="gramStart"/>
-      <w:r>
-        <w:rPr>
-          <w:rFonts w:ascii="Arial" w:hAnsi="Arial" w:cs="Arial"/>
-          <w:color w:val="222222"/>
-          <w:sz w:val="28"/>
-          <w:szCs w:val="28"/>
-        </w:rPr>
-        <w:t>Nếu không nhập miêu tả cho title text thì đường dẫn URL sẽ hiển thị thay thế.</w:t>
-      </w:r>
-      <w:proofErr w:type="gramEnd"/>
-      <w:r>
-        <w:rPr>
-          <w:rFonts w:ascii="Arial" w:hAnsi="Arial" w:cs="Arial"/>
-          <w:color w:val="222222"/>
-          <w:sz w:val="28"/>
-          <w:szCs w:val="28"/>
-        </w:rPr>
-        <w:t xml:space="preserve"> </w:t>
-      </w:r>
-      <w:proofErr w:type="gramStart"/>
-      <w:r>
-        <w:rPr>
-          <w:rFonts w:ascii="Arial" w:hAnsi="Arial" w:cs="Arial"/>
-          <w:color w:val="222222"/>
-          <w:sz w:val="28"/>
-          <w:szCs w:val="28"/>
-        </w:rPr>
-        <w:t>Thế nên, bạn có thể cải thiện tỷ lệ click bằng cách nhập miêu tả cho title text.</w:t>
-      </w:r>
-      <w:proofErr w:type="gramEnd"/>
+      <w:r>
+        <w:rPr>
+          <w:rFonts w:ascii="Arial" w:hAnsi="Arial" w:cs="Arial"/>
+          <w:color w:val="222222"/>
+          <w:sz w:val="28"/>
+          <w:szCs w:val="28"/>
+        </w:rPr>
+        <w:br/>
+        <w:t>Title text là đoạn văn bản mà người đọc sẽ nhìn thấy khi trỏ chuột vào anchor text. Nếu không nhập miêu tả cho title text thì đường dẫn URL sẽ hiển thị thay thế. Thế nên, bạn có thể cải thiện tỷ lệ click bằng cách nhập miêu tả cho title text.</w:t>
+      </w:r>
       <w:r>
         <w:rPr>
           <w:rFonts w:ascii="Arial" w:hAnsi="Arial" w:cs="Arial"/>
@@ -1924,7 +1663,6 @@
         </w:rPr>
         <w:t>Các tùy chọn đích</w:t>
       </w:r>
-      <w:proofErr w:type="gramStart"/>
       <w:r>
         <w:rPr>
           <w:rFonts w:ascii="Arial" w:hAnsi="Arial" w:cs="Arial"/>
@@ -1934,48 +1672,16 @@
         </w:rPr>
         <w:t>:</w:t>
       </w:r>
-      <w:proofErr w:type="gramEnd"/>
-      <w:r>
-        <w:rPr>
-          <w:rFonts w:ascii="Arial" w:hAnsi="Arial" w:cs="Arial"/>
-          <w:color w:val="222222"/>
-          <w:sz w:val="28"/>
-          <w:szCs w:val="28"/>
-        </w:rPr>
-        <w:br/>
-        <w:t xml:space="preserve">Nhân tố cuối cùng trong việc chèn liên kết đó là tùy chọn đích. </w:t>
-      </w:r>
-      <w:proofErr w:type="gramStart"/>
-      <w:r>
-        <w:rPr>
-          <w:rFonts w:ascii="Arial" w:hAnsi="Arial" w:cs="Arial"/>
-          <w:color w:val="222222"/>
-          <w:sz w:val="28"/>
-          <w:szCs w:val="28"/>
-        </w:rPr>
-        <w:t>Đây là phương thức mà người đọc sẽ bắt gặp khi mở liên kết.</w:t>
-      </w:r>
-      <w:proofErr w:type="gramEnd"/>
-      <w:r>
-        <w:rPr>
-          <w:rFonts w:ascii="Arial" w:hAnsi="Arial" w:cs="Arial"/>
-          <w:color w:val="222222"/>
-          <w:sz w:val="28"/>
-          <w:szCs w:val="28"/>
-        </w:rPr>
-        <w:t xml:space="preserve"> </w:t>
-      </w:r>
-      <w:proofErr w:type="gramStart"/>
-      <w:r>
-        <w:rPr>
-          <w:rFonts w:ascii="Arial" w:hAnsi="Arial" w:cs="Arial"/>
-          <w:color w:val="222222"/>
-          <w:sz w:val="28"/>
-          <w:szCs w:val="28"/>
-        </w:rPr>
-        <w:t>Có khoảng 5 – 7 tùy chọn để bạn áp dụng, chẳng hạn như same window – mở liên kết tại cửa sổ hiện tại, new tab – mở liên kết tại tab mới, hoặc new window – mở liên kết tại cửa sổ mới.</w:t>
-      </w:r>
-      <w:proofErr w:type="gramEnd"/>
+      <w:r>
+        <w:rPr>
+          <w:rFonts w:ascii="Arial" w:hAnsi="Arial" w:cs="Arial"/>
+          <w:color w:val="222222"/>
+          <w:sz w:val="28"/>
+          <w:szCs w:val="28"/>
+        </w:rPr>
+        <w:br/>
+        <w:t>Nhân tố cuối cùng trong việc chèn liên kết đó là tùy chọn đích. Đây là phương thức mà người đọc sẽ bắt gặp khi mở liên kết. Có khoảng 5 – 7 tùy chọn để bạn áp dụng, chẳng hạn như same window – mở liên kết tại cửa sổ hiện tại, new tab – mở liên kết tại tab mới, hoặc new window – mở liên kết tại cửa sổ mới.</w:t>
+      </w:r>
     </w:p>
     <w:p>
       <w:pPr>
@@ -1997,27 +1703,7 @@
           <w:sz w:val="28"/>
           <w:szCs w:val="28"/>
         </w:rPr>
-        <w:t xml:space="preserve">Do hiện tại người dùng đều sử dụng những trình duyệt đời mới nhất với nhiều tab </w:t>
-      </w:r>
-      <w:proofErr w:type="gramStart"/>
-      <w:r>
-        <w:rPr>
-          <w:rFonts w:ascii="Arial" w:hAnsi="Arial" w:cs="Arial"/>
-          <w:color w:val="222222"/>
-          <w:sz w:val="28"/>
-          <w:szCs w:val="28"/>
-        </w:rPr>
-        <w:t>theo</w:t>
-      </w:r>
-      <w:proofErr w:type="gramEnd"/>
-      <w:r>
-        <w:rPr>
-          <w:rFonts w:ascii="Arial" w:hAnsi="Arial" w:cs="Arial"/>
-          <w:color w:val="222222"/>
-          <w:sz w:val="28"/>
-          <w:szCs w:val="28"/>
-        </w:rPr>
-        <w:t xml:space="preserve"> kèm, thế nên tùy chọn đích new tab luôn là sự lựa chọn hàng đầu của người chèn liên kết.</w:t>
+        <w:t>Do hiện tại người dùng đều sử dụng những trình duyệt đời mới nhất với nhiều tab theo kèm, thế nên tùy chọn đích new tab luôn là sự lựa chọn hàng đầu của người chèn liên kết.</w:t>
       </w:r>
     </w:p>
     <w:p>
@@ -2106,39 +1792,8 @@
           <w:sz w:val="28"/>
           <w:szCs w:val="28"/>
         </w:rPr>
-        <w:t xml:space="preserve">: Không có 1 quy định rõ ràng nào về số lượng của liên kết trong 1 bài viết cả. Tuy nhiên </w:t>
-      </w:r>
-      <w:proofErr w:type="gramStart"/>
-      <w:r>
-        <w:rPr>
-          <w:rFonts w:ascii="Arial" w:hAnsi="Arial" w:cs="Arial"/>
-          <w:color w:val="222222"/>
-          <w:sz w:val="28"/>
-          <w:szCs w:val="28"/>
-        </w:rPr>
-        <w:t>theo</w:t>
-      </w:r>
-      <w:proofErr w:type="gramEnd"/>
-      <w:r>
-        <w:rPr>
-          <w:rFonts w:ascii="Arial" w:hAnsi="Arial" w:cs="Arial"/>
-          <w:color w:val="222222"/>
-          <w:sz w:val="28"/>
-          <w:szCs w:val="28"/>
-        </w:rPr>
-        <w:t xml:space="preserve"> các chuyên gia thì chỉ nên có khoảng 6 liên kết trong bài viết 1000 từ. </w:t>
-      </w:r>
-      <w:proofErr w:type="gramStart"/>
-      <w:r>
-        <w:rPr>
-          <w:rFonts w:ascii="Arial" w:hAnsi="Arial" w:cs="Arial"/>
-          <w:color w:val="222222"/>
-          <w:sz w:val="28"/>
-          <w:szCs w:val="28"/>
-        </w:rPr>
-        <w:t>Quá nhiều liên kết trong 1 bài viết sẽ khiến độc giả lẫn lộn và ngờ vực về mức độ chính xác của liên kết.</w:t>
-      </w:r>
-      <w:proofErr w:type="gramEnd"/>
+        <w:t>: Không có 1 quy định rõ ràng nào về số lượng của liên kết trong 1 bài viết cả. Tuy nhiên theo các chuyên gia thì chỉ nên có khoảng 6 liên kết trong bài viết 1000 từ. Quá nhiều liên kết trong 1 bài viết sẽ khiến độc giả lẫn lộn và ngờ vực về mức độ chính xác của liên kết.</w:t>
+      </w:r>
     </w:p>
     <w:p>
       <w:pPr>
@@ -2171,39 +1826,8 @@
           <w:sz w:val="28"/>
           <w:szCs w:val="28"/>
         </w:rPr>
-        <w:t xml:space="preserve">: Liên kết nằm ở vị trí đầu bài viết sẽ </w:t>
-      </w:r>
-      <w:proofErr w:type="gramStart"/>
-      <w:r>
-        <w:rPr>
-          <w:rFonts w:ascii="Arial" w:hAnsi="Arial" w:cs="Arial"/>
-          <w:color w:val="222222"/>
-          <w:sz w:val="28"/>
-          <w:szCs w:val="28"/>
-        </w:rPr>
-        <w:t>thu</w:t>
-      </w:r>
-      <w:proofErr w:type="gramEnd"/>
-      <w:r>
-        <w:rPr>
-          <w:rFonts w:ascii="Arial" w:hAnsi="Arial" w:cs="Arial"/>
-          <w:color w:val="222222"/>
-          <w:sz w:val="28"/>
-          <w:szCs w:val="28"/>
-        </w:rPr>
-        <w:t xml:space="preserve"> hút được nhiều chú ý của người đọc cũng như công cụ tìm kiếm. </w:t>
-      </w:r>
-      <w:proofErr w:type="gramStart"/>
-      <w:r>
-        <w:rPr>
-          <w:rFonts w:ascii="Arial" w:hAnsi="Arial" w:cs="Arial"/>
-          <w:color w:val="222222"/>
-          <w:sz w:val="28"/>
-          <w:szCs w:val="28"/>
-        </w:rPr>
-        <w:t>Ngoài ra các chuyên gia SEO từ Moz cũng cho biết, các liên kết cuối đường dẫn cũng tăng tỷ lệ click cho bài viết.</w:t>
-      </w:r>
-      <w:proofErr w:type="gramEnd"/>
+        <w:t>: Liên kết nằm ở vị trí đầu bài viết sẽ thu hút được nhiều chú ý của người đọc cũng như công cụ tìm kiếm. Ngoài ra các chuyên gia SEO từ Moz cũng cho biết, các liên kết cuối đường dẫn cũng tăng tỷ lệ click cho bài viết.</w:t>
+      </w:r>
     </w:p>
     <w:p>
       <w:pPr>
@@ -2246,39 +1870,8 @@
           <w:szCs w:val="28"/>
         </w:rPr>
         <w:lastRenderedPageBreak/>
-        <w:t xml:space="preserve">xuyên giám sát liên kết trên website để loại bỏ hoặc sửa chữa những liên kết lỗi, hỏng. Hai công cụ tốt nhất dành cho việc này là Xenu’s Link Sleuth và </w:t>
-      </w:r>
-      <w:proofErr w:type="gramStart"/>
-      <w:r>
-        <w:rPr>
-          <w:rFonts w:ascii="Arial" w:hAnsi="Arial" w:cs="Arial"/>
-          <w:color w:val="222222"/>
-          <w:sz w:val="28"/>
-          <w:szCs w:val="28"/>
-        </w:rPr>
-        <w:t>Screaming</w:t>
-      </w:r>
-      <w:proofErr w:type="gramEnd"/>
-      <w:r>
-        <w:rPr>
-          <w:rFonts w:ascii="Arial" w:hAnsi="Arial" w:cs="Arial"/>
-          <w:color w:val="222222"/>
-          <w:sz w:val="28"/>
-          <w:szCs w:val="28"/>
-        </w:rPr>
-        <w:t xml:space="preserve"> Frog SEO Spider. </w:t>
-      </w:r>
-      <w:proofErr w:type="gramStart"/>
-      <w:r>
-        <w:rPr>
-          <w:rFonts w:ascii="Arial" w:hAnsi="Arial" w:cs="Arial"/>
-          <w:color w:val="222222"/>
-          <w:sz w:val="28"/>
-          <w:szCs w:val="28"/>
-        </w:rPr>
-        <w:t>Cả 2 công cụ này đều miễn phí và cho hiệu quả cao trong quá trình sử dụng.</w:t>
-      </w:r>
-      <w:proofErr w:type="gramEnd"/>
+        <w:t>xuyên giám sát liên kết trên website để loại bỏ hoặc sửa chữa những liên kết lỗi, hỏng. Hai công cụ tốt nhất dành cho việc này là Xenu’s Link Sleuth và Screaming Frog SEO Spider. Cả 2 công cụ này đều miễn phí và cho hiệu quả cao trong quá trình sử dụng.</w:t>
+      </w:r>
     </w:p>
     <w:p>
       <w:pPr>
@@ -2311,39 +1904,8 @@
           <w:sz w:val="28"/>
           <w:szCs w:val="28"/>
         </w:rPr>
-        <w:t xml:space="preserve">: Tránh sử dụng từ gạch chân và tô màu cho font chữ. </w:t>
-      </w:r>
-      <w:proofErr w:type="gramStart"/>
-      <w:r>
-        <w:rPr>
-          <w:rFonts w:ascii="Arial" w:hAnsi="Arial" w:cs="Arial"/>
-          <w:color w:val="222222"/>
-          <w:sz w:val="28"/>
-          <w:szCs w:val="28"/>
-        </w:rPr>
-        <w:t>Bởi như vậy liên kết của bạn sẽ kém nổi bật trong mắt độc giả.</w:t>
-      </w:r>
-      <w:proofErr w:type="gramEnd"/>
-      <w:r>
-        <w:rPr>
-          <w:rFonts w:ascii="Arial" w:hAnsi="Arial" w:cs="Arial"/>
-          <w:color w:val="222222"/>
-          <w:sz w:val="28"/>
-          <w:szCs w:val="28"/>
-        </w:rPr>
-        <w:t xml:space="preserve"> </w:t>
-      </w:r>
-      <w:proofErr w:type="gramStart"/>
-      <w:r>
-        <w:rPr>
-          <w:rFonts w:ascii="Arial" w:hAnsi="Arial" w:cs="Arial"/>
-          <w:color w:val="222222"/>
-          <w:sz w:val="28"/>
-          <w:szCs w:val="28"/>
-        </w:rPr>
-        <w:t>Thay vào đó, hãy giữ cho nội dung bài viết “classic” để người đọc có thể biết đâu là văn bản, và đâu là anchor text chứa đường dẫn tới liên kết họ cần tìm.</w:t>
-      </w:r>
-      <w:proofErr w:type="gramEnd"/>
+        <w:t>: Tránh sử dụng từ gạch chân và tô màu cho font chữ. Bởi như vậy liên kết của bạn sẽ kém nổi bật trong mắt độc giả. Thay vào đó, hãy giữ cho nội dung bài viết “classic” để người đọc có thể biết đâu là văn bản, và đâu là anchor text chứa đường dẫn tới liên kết họ cần tìm.</w:t>
+      </w:r>
     </w:p>
     <w:p>
       <w:pPr>
@@ -2405,7 +1967,6 @@
         </w:rPr>
         <w:t xml:space="preserve"> </w:t>
       </w:r>
-      <w:proofErr w:type="gramStart"/>
       <w:r>
         <w:rPr>
           <w:rFonts w:ascii="Arial" w:hAnsi="Arial" w:cs="Arial"/>
@@ -2451,27 +2012,7 @@
           <w:sz w:val="28"/>
           <w:szCs w:val="28"/>
         </w:rPr>
-        <w:t>.</w:t>
-      </w:r>
-      <w:proofErr w:type="gramEnd"/>
-      <w:r>
-        <w:rPr>
-          <w:rFonts w:ascii="Arial" w:hAnsi="Arial" w:cs="Arial"/>
-          <w:color w:val="333333"/>
-          <w:sz w:val="28"/>
-          <w:szCs w:val="28"/>
-        </w:rPr>
-        <w:t xml:space="preserve"> </w:t>
-      </w:r>
-      <w:proofErr w:type="gramStart"/>
-      <w:r>
-        <w:rPr>
-          <w:rFonts w:ascii="Arial" w:hAnsi="Arial" w:cs="Arial"/>
-          <w:color w:val="333333"/>
-          <w:sz w:val="28"/>
-          <w:szCs w:val="28"/>
-        </w:rPr>
-        <w:t>Nó dùng để định dạng bố cục, các thuộc tính liên quan đến cách hiển thị của một đoạn text và được hiển thị trên một chương trình đặc biệc ta gọi là </w:t>
+        <w:t>. Nó dùng để định dạng bố cục, các thuộc tính liên quan đến cách hiển thị của một đoạn text và được hiển thị trên một chương trình đặc biệc ta gọi là </w:t>
       </w:r>
       <w:r>
         <w:rPr>
@@ -2490,17 +2031,7 @@
           <w:sz w:val="28"/>
           <w:szCs w:val="28"/>
         </w:rPr>
-        <w:t>.</w:t>
-      </w:r>
-      <w:proofErr w:type="gramEnd"/>
-      <w:r>
-        <w:rPr>
-          <w:rFonts w:ascii="Arial" w:hAnsi="Arial" w:cs="Arial"/>
-          <w:color w:val="333333"/>
-          <w:sz w:val="28"/>
-          <w:szCs w:val="28"/>
-        </w:rPr>
-        <w:t xml:space="preserve"> Hiện nay có khá nhiều </w:t>
+        <w:t>. Hiện nay có khá nhiều </w:t>
       </w:r>
       <w:r>
         <w:rPr>
@@ -2530,38 +2061,16 @@
           <w:sz w:val="28"/>
           <w:szCs w:val="28"/>
         </w:rPr>
-        <w:t xml:space="preserve">Firefox, Chrome, Cốc </w:t>
-      </w:r>
-      <w:proofErr w:type="gramStart"/>
-      <w:r>
-        <w:rPr>
-          <w:rFonts w:ascii="Arial" w:hAnsi="Arial" w:cs="Arial"/>
-          <w:i/>
-          <w:iCs/>
+        <w:t>Firefox, Chrome, Cốc Cốc</w:t>
+      </w:r>
+      <w:r>
+        <w:rPr>
+          <w:rFonts w:ascii="Arial" w:hAnsi="Arial" w:cs="Arial"/>
           <w:color w:val="333333"/>
           <w:sz w:val="28"/>
           <w:szCs w:val="28"/>
         </w:rPr>
-        <w:t>Cốc</w:t>
-      </w:r>
-      <w:r>
-        <w:rPr>
-          <w:rFonts w:ascii="Arial" w:hAnsi="Arial" w:cs="Arial"/>
-          <w:color w:val="333333"/>
-          <w:sz w:val="28"/>
-          <w:szCs w:val="28"/>
-        </w:rPr>
-        <w:t>, ...Tất</w:t>
-      </w:r>
-      <w:proofErr w:type="gramEnd"/>
-      <w:r>
-        <w:rPr>
-          <w:rFonts w:ascii="Arial" w:hAnsi="Arial" w:cs="Arial"/>
-          <w:color w:val="333333"/>
-          <w:sz w:val="28"/>
-          <w:szCs w:val="28"/>
-        </w:rPr>
-        <w:t xml:space="preserve"> cả Browser đều có điểm chung là giúp người dùng thao tác với website và nó đều có khả năng biên dịch những đoạn mã HTML, CSS và </w:t>
+        <w:t>, ...Tất cả Browser đều có điểm chung là giúp người dùng thao tác với website và nó đều có khả năng biên dịch những đoạn mã HTML, CSS và </w:t>
       </w:r>
       <w:hyperlink r:id="rId9" w:tooltip="Javascript" w:history="1">
         <w:r>
@@ -2807,29 +2316,7 @@
           <w:szCs w:val="28"/>
           <w:shd w:val="clear" w:color="auto" w:fill="FFFFFF"/>
         </w:rPr>
-        <w:t xml:space="preserve">Như vậy HTML ra đời với mục đích thiết kế bố cục nội dung cho dữ liệu nói </w:t>
-      </w:r>
-      <w:proofErr w:type="gramStart"/>
-      <w:r>
-        <w:rPr>
-          <w:rFonts w:ascii="Arial" w:hAnsi="Arial" w:cs="Arial"/>
-          <w:color w:val="333333"/>
-          <w:sz w:val="28"/>
-          <w:szCs w:val="28"/>
-          <w:shd w:val="clear" w:color="auto" w:fill="FFFFFF"/>
-        </w:rPr>
-        <w:t>chung</w:t>
-      </w:r>
-      <w:proofErr w:type="gramEnd"/>
-      <w:r>
-        <w:rPr>
-          <w:rFonts w:ascii="Arial" w:hAnsi="Arial" w:cs="Arial"/>
-          <w:color w:val="333333"/>
-          <w:sz w:val="28"/>
-          <w:szCs w:val="28"/>
-          <w:shd w:val="clear" w:color="auto" w:fill="FFFFFF"/>
-        </w:rPr>
-        <w:t xml:space="preserve"> và cho giao diện website nói riêng.</w:t>
+        <w:t>Như vậy HTML ra đời với mục đích thiết kế bố cục nội dung cho dữ liệu nói chung và cho giao diện website nói riêng.</w:t>
       </w:r>
     </w:p>
     <w:p>
@@ -2970,6 +2457,7 @@
           <w:color w:val="000000"/>
           <w:sz w:val="28"/>
           <w:szCs w:val="28"/>
+          <w:u w:val="single"/>
         </w:rPr>
         <w:t>1. Cú pháp của css</w:t>
       </w:r>
@@ -2979,8 +2467,17 @@
           <w:color w:val="000000"/>
           <w:sz w:val="28"/>
           <w:szCs w:val="28"/>
-        </w:rPr>
-        <w:br/>
+          <w:u w:val="single"/>
+        </w:rPr>
+        <w:br/>
+      </w:r>
+      <w:r>
+        <w:rPr>
+          <w:rFonts w:ascii="Arial" w:eastAsia="Times New Roman" w:hAnsi="Arial" w:cs="Arial"/>
+          <w:color w:val="000000"/>
+          <w:sz w:val="28"/>
+          <w:szCs w:val="28"/>
+        </w:rPr>
         <w:t>Để bắt đầu một tài liệu css, chúng ta sử dụng cặp thẻ &lt;style&gt;&lt;/style&gt;. </w:t>
       </w:r>
       <w:r>
@@ -3148,6 +2645,7 @@
           <w:color w:val="000000"/>
           <w:sz w:val="28"/>
           <w:szCs w:val="28"/>
+          <w:u w:val="single"/>
         </w:rPr>
         <w:t>2. Các cách nhúng css vào html</w:t>
       </w:r>
@@ -3157,8 +2655,17 @@
           <w:color w:val="000000"/>
           <w:sz w:val="28"/>
           <w:szCs w:val="28"/>
-        </w:rPr>
-        <w:br/>
+          <w:u w:val="single"/>
+        </w:rPr>
+        <w:br/>
+      </w:r>
+      <w:r>
+        <w:rPr>
+          <w:rFonts w:ascii="Arial" w:eastAsia="Times New Roman" w:hAnsi="Arial" w:cs="Arial"/>
+          <w:color w:val="000000"/>
+          <w:sz w:val="28"/>
+          <w:szCs w:val="28"/>
+        </w:rPr>
         <w:t>Có 3 cách nhúng css vào thẻ html như sau : </w:t>
       </w:r>
       <w:r>
@@ -3480,6 +2987,7 @@
           <w:noProof/>
           <w:sz w:val="28"/>
           <w:szCs w:val="28"/>
+          <w:lang w:eastAsia="en-US"/>
         </w:rPr>
         <w:drawing>
           <wp:inline distT="0" distB="0" distL="0" distR="0" wp14:anchorId="71CD51E0" wp14:editId="6CCAFE6D">
@@ -3556,6 +3064,7 @@
           <w:color w:val="000000"/>
           <w:sz w:val="28"/>
           <w:szCs w:val="28"/>
+          <w:u w:val="single"/>
         </w:rPr>
         <w:t>3. Class và ID trong css</w:t>
       </w:r>
@@ -3577,27 +3086,7 @@
           <w:sz w:val="28"/>
           <w:szCs w:val="28"/>
         </w:rPr>
-        <w:t xml:space="preserve">Class và ID trong css là các selector trong css, khi chúng ta chọn </w:t>
-      </w:r>
-      <w:proofErr w:type="gramStart"/>
-      <w:r>
-        <w:rPr>
-          <w:rFonts w:ascii="Arial" w:eastAsia="Times New Roman" w:hAnsi="Arial" w:cs="Arial"/>
-          <w:color w:val="000000"/>
-          <w:sz w:val="28"/>
-          <w:szCs w:val="28"/>
-        </w:rPr>
-        <w:t>các  thẻ</w:t>
-      </w:r>
-      <w:proofErr w:type="gramEnd"/>
-      <w:r>
-        <w:rPr>
-          <w:rFonts w:ascii="Arial" w:eastAsia="Times New Roman" w:hAnsi="Arial" w:cs="Arial"/>
-          <w:color w:val="000000"/>
-          <w:sz w:val="28"/>
-          <w:szCs w:val="28"/>
-        </w:rPr>
-        <w:t xml:space="preserve"> html để quy định các thuộc tính cho nó thì class và ID được dùng để chọn các thẻ html này một cách dễ dàng hơn.</w:t>
+        <w:t>Class và ID trong css là các selector trong css, khi chúng ta chọn các  thẻ html để quy định các thuộc tính cho nó thì class và ID được dùng để chọn các thẻ html này một cách dễ dàng hơn.</w:t>
       </w:r>
       <w:r>
         <w:rPr>
@@ -3762,6 +3251,7 @@
           <w:noProof/>
           <w:sz w:val="28"/>
           <w:szCs w:val="28"/>
+          <w:lang w:eastAsia="en-US"/>
         </w:rPr>
         <w:drawing>
           <wp:inline distT="0" distB="0" distL="0" distR="0" wp14:anchorId="428F85C5" wp14:editId="170BBF3E">
@@ -3959,12 +3449,14 @@
         </w:rPr>
         <w:br/>
       </w:r>
-      <w:r>
-        <w:rPr>
-          <w:rFonts w:ascii="Arial" w:eastAsia="Times New Roman" w:hAnsi="Arial" w:cs="Arial"/>
-          <w:color w:val="000000"/>
-          <w:sz w:val="28"/>
-          <w:szCs w:val="28"/>
+      <w:bookmarkStart w:id="0" w:name="_GoBack"/>
+      <w:r>
+        <w:rPr>
+          <w:rFonts w:ascii="Arial" w:eastAsia="Times New Roman" w:hAnsi="Arial" w:cs="Arial"/>
+          <w:color w:val="000000"/>
+          <w:sz w:val="28"/>
+          <w:szCs w:val="28"/>
+          <w:u w:val="single"/>
         </w:rPr>
         <w:br/>
       </w:r>
@@ -3976,6 +3468,7 @@
           <w:color w:val="000000"/>
           <w:sz w:val="28"/>
           <w:szCs w:val="28"/>
+          <w:u w:val="single"/>
         </w:rPr>
         <w:t>4. Các thuộc tính hay sử dụng trong css</w:t>
       </w:r>
@@ -3987,9 +3480,11 @@
           <w:color w:val="000000"/>
           <w:sz w:val="28"/>
           <w:szCs w:val="28"/>
-        </w:rPr>
-        <w:br/>
-      </w:r>
+          <w:u w:val="single"/>
+        </w:rPr>
+        <w:br/>
+      </w:r>
+      <w:bookmarkEnd w:id="0"/>
       <w:r>
         <w:rPr>
           <w:rFonts w:ascii="Arial" w:eastAsia="Times New Roman" w:hAnsi="Arial" w:cs="Arial"/>
@@ -4026,7 +3521,7 @@
 </file>
 
 <file path=word/numbering.xml><?xml version="1.0" encoding="utf-8"?>
-<w:numbering xmlns:wpc="http://schemas.microsoft.com/office/word/2010/wordprocessingCanvas" xmlns:mc="http://schemas.openxmlformats.org/markup-compatibility/2006" xmlns:o="urn:schemas-microsoft-com:office:office" xmlns:r="http://schemas.openxmlformats.org/officeDocument/2006/relationships" xmlns:m="http://schemas.openxmlformats.org/officeDocument/2006/math" xmlns:v="urn:schemas-microsoft-com:vml" xmlns:wp14="http://schemas.microsoft.com/office/word/2010/wordprocessingDrawing" xmlns:wp="http://schemas.openxmlformats.org/drawingml/2006/wordprocessingDrawing" xmlns:w10="urn:schemas-microsoft-com:office:word" xmlns:w="http://schemas.openxmlformats.org/wordprocessingml/2006/main" xmlns:w14="http://schemas.microsoft.com/office/word/2010/wordml" xmlns:wpg="http://schemas.microsoft.com/office/word/2010/wordprocessingGroup" xmlns:wpi="http://schemas.microsoft.com/office/word/2010/wordprocessingInk" xmlns:wne="http://schemas.microsoft.com/office/word/2006/wordml" xmlns:wps="http://schemas.microsoft.com/office/word/2010/wordprocessingShape" mc:Ignorable="w14 wp14">
+<w:numbering xmlns:wpc="http://schemas.microsoft.com/office/word/2010/wordprocessingCanvas" xmlns:mc="http://schemas.openxmlformats.org/markup-compatibility/2006" xmlns:o="urn:schemas-microsoft-com:office:office" xmlns:r="http://schemas.openxmlformats.org/officeDocument/2006/relationships" xmlns:m="http://schemas.openxmlformats.org/officeDocument/2006/math" xmlns:v="urn:schemas-microsoft-com:vml" xmlns:wp14="http://schemas.microsoft.com/office/word/2010/wordprocessingDrawing" xmlns:wp="http://schemas.openxmlformats.org/drawingml/2006/wordprocessingDrawing" xmlns:w10="urn:schemas-microsoft-com:office:word" xmlns:w="http://schemas.openxmlformats.org/wordprocessingml/2006/main" xmlns:w14="http://schemas.microsoft.com/office/word/2010/wordml" xmlns:w15="http://schemas.microsoft.com/office/word/2012/wordml" xmlns:wpg="http://schemas.microsoft.com/office/word/2010/wordprocessingGroup" xmlns:wpi="http://schemas.microsoft.com/office/word/2010/wordprocessingInk" xmlns:wne="http://schemas.microsoft.com/office/word/2006/wordml" xmlns:wps="http://schemas.microsoft.com/office/word/2010/wordprocessingShape" mc:Ignorable="w14 w15 wp14">
   <w:abstractNum w:abstractNumId="0">
     <w:nsid w:val="028B4D3B"/>
     <w:multiLevelType w:val="hybridMultilevel"/>
@@ -4727,7 +4222,7 @@
 </file>
 
 <file path=word/styles.xml><?xml version="1.0" encoding="utf-8"?>
-<w:styles xmlns:mc="http://schemas.openxmlformats.org/markup-compatibility/2006" xmlns:r="http://schemas.openxmlformats.org/officeDocument/2006/relationships" xmlns:w="http://schemas.openxmlformats.org/wordprocessingml/2006/main" xmlns:w14="http://schemas.microsoft.com/office/word/2010/wordml" mc:Ignorable="w14">
+<w:styles xmlns:mc="http://schemas.openxmlformats.org/markup-compatibility/2006" xmlns:r="http://schemas.openxmlformats.org/officeDocument/2006/relationships" xmlns:w="http://schemas.openxmlformats.org/wordprocessingml/2006/main" xmlns:w14="http://schemas.microsoft.com/office/word/2010/wordml" xmlns:w15="http://schemas.microsoft.com/office/word/2012/wordml" mc:Ignorable="w14 w15">
   <w:docDefaults>
     <w:rPrDefault>
       <w:rPr>
@@ -4743,616 +4238,378 @@
       </w:pPr>
     </w:pPrDefault>
   </w:docDefaults>
-  <w:latentStyles w:defLockedState="0" w:defUIPriority="99" w:defSemiHidden="1" w:defUnhideWhenUsed="1" w:defQFormat="0" w:count="267">
-    <w:lsdException w:name="Normal" w:semiHidden="0" w:uiPriority="0" w:unhideWhenUsed="0" w:qFormat="1"/>
-    <w:lsdException w:name="heading 1" w:semiHidden="0" w:uiPriority="9" w:unhideWhenUsed="0" w:qFormat="1"/>
-    <w:lsdException w:name="heading 2" w:uiPriority="9" w:qFormat="1"/>
-    <w:lsdException w:name="heading 3" w:uiPriority="9" w:qFormat="1"/>
-    <w:lsdException w:name="heading 4" w:uiPriority="9" w:qFormat="1"/>
-    <w:lsdException w:name="heading 5" w:uiPriority="9" w:qFormat="1"/>
-    <w:lsdException w:name="heading 6" w:uiPriority="9" w:qFormat="1"/>
-    <w:lsdException w:name="heading 7" w:uiPriority="9" w:qFormat="1"/>
-    <w:lsdException w:name="heading 8" w:uiPriority="9" w:qFormat="1"/>
-    <w:lsdException w:name="heading 9" w:uiPriority="9" w:qFormat="1"/>
-    <w:lsdException w:name="toc 1" w:uiPriority="39"/>
-    <w:lsdException w:name="toc 2" w:uiPriority="39"/>
-    <w:lsdException w:name="toc 3" w:uiPriority="39"/>
-    <w:lsdException w:name="toc 4" w:uiPriority="39"/>
-    <w:lsdException w:name="toc 5" w:uiPriority="39"/>
-    <w:lsdException w:name="toc 6" w:uiPriority="39"/>
-    <w:lsdException w:name="toc 7" w:uiPriority="39"/>
-    <w:lsdException w:name="toc 8" w:uiPriority="39"/>
-    <w:lsdException w:name="toc 9" w:uiPriority="39"/>
-    <w:lsdException w:name="caption" w:uiPriority="35" w:qFormat="1"/>
-    <w:lsdException w:name="Title" w:semiHidden="0" w:uiPriority="10" w:unhideWhenUsed="0" w:qFormat="1"/>
-    <w:lsdException w:name="Default Paragraph Font" w:uiPriority="1"/>
-    <w:lsdException w:name="Subtitle" w:semiHidden="0" w:uiPriority="11" w:unhideWhenUsed="0" w:qFormat="1"/>
-    <w:lsdException w:name="Strong" w:semiHidden="0" w:uiPriority="22" w:unhideWhenUsed="0" w:qFormat="1"/>
-    <w:lsdException w:name="Emphasis" w:semiHidden="0" w:uiPriority="20" w:unhideWhenUsed="0" w:qFormat="1"/>
-    <w:lsdException w:name="Table Grid" w:semiHidden="0" w:uiPriority="59" w:unhideWhenUsed="0"/>
-    <w:lsdException w:name="Placeholder Text" w:unhideWhenUsed="0"/>
-    <w:lsdException w:name="No Spacing" w:semiHidden="0" w:uiPriority="1" w:unhideWhenUsed="0" w:qFormat="1"/>
-    <w:lsdException w:name="Light Shading" w:semiHidden="0" w:uiPriority="60" w:unhideWhenUsed="0"/>
-    <w:lsdException w:name="Light List" w:semiHidden="0" w:uiPriority="61" w:unhideWhenUsed="0"/>
-    <w:lsdException w:name="Light Grid" w:semiHidden="0" w:uiPriority="62" w:unhideWhenUsed="0"/>
-    <w:lsdException w:name="Medium Shading 1" w:semiHidden="0" w:uiPriority="63" w:unhideWhenUsed="0"/>
-    <w:lsdException w:name="Medium Shading 2" w:semiHidden="0" w:uiPriority="64" w:unhideWhenUsed="0"/>
-    <w:lsdException w:name="Medium List 1" w:semiHidden="0" w:uiPriority="65" w:unhideWhenUsed="0"/>
-    <w:lsdException w:name="Medium List 2" w:semiHidden="0" w:uiPriority="66" w:unhideWhenUsed="0"/>
-    <w:lsdException w:name="Medium Grid 1" w:semiHidden="0" w:uiPriority="67" w:unhideWhenUsed="0"/>
-    <w:lsdException w:name="Medium Grid 2" w:semiHidden="0" w:uiPriority="68" w:unhideWhenUsed="0"/>
-    <w:lsdException w:name="Medium Grid 3" w:semiHidden="0" w:uiPriority="69" w:unhideWhenUsed="0"/>
-    <w:lsdException w:name="Dark List" w:semiHidden="0" w:uiPriority="70" w:unhideWhenUsed="0"/>
-    <w:lsdException w:name="Colorful Shading" w:semiHidden="0" w:uiPriority="71" w:unhideWhenUsed="0"/>
-    <w:lsdException w:name="Colorful List" w:semiHidden="0" w:uiPriority="72" w:unhideWhenUsed="0"/>
-    <w:lsdException w:name="Colorful Grid" w:semiHidden="0" w:uiPriority="73" w:unhideWhenUsed="0"/>
-    <w:lsdException w:name="Light Shading Accent 1" w:semiHidden="0" w:uiPriority="60" w:unhideWhenUsed="0"/>
-    <w:lsdException w:name="Light List Accent 1" w:semiHidden="0" w:uiPriority="61" w:unhideWhenUsed="0"/>
-    <w:lsdException w:name="Light Grid Accent 1" w:semiHidden="0" w:uiPriority="62" w:unhideWhenUsed="0"/>
-    <w:lsdException w:name="Medium Shading 1 Accent 1" w:semiHidden="0" w:uiPriority="63" w:unhideWhenUsed="0"/>
-    <w:lsdException w:name="Medium Shading 2 Accent 1" w:semiHidden="0" w:uiPriority="64" w:unhideWhenUsed="0"/>
-    <w:lsdException w:name="Medium List 1 Accent 1" w:semiHidden="0" w:uiPriority="65" w:unhideWhenUsed="0"/>
-    <w:lsdException w:name="Revision" w:unhideWhenUsed="0"/>
-    <w:lsdException w:name="List Paragraph" w:semiHidden="0" w:uiPriority="34" w:unhideWhenUsed="0" w:qFormat="1"/>
-    <w:lsdException w:name="Quote" w:semiHidden="0" w:uiPriority="29" w:unhideWhenUsed="0" w:qFormat="1"/>
-    <w:lsdException w:name="Intense Quote" w:semiHidden="0" w:uiPriority="30" w:unhideWhenUsed="0" w:qFormat="1"/>
-    <w:lsdException w:name="Medium List 2 Accent 1" w:semiHidden="0" w:uiPriority="66" w:unhideWhenUsed="0"/>
-    <w:lsdException w:name="Medium Grid 1 Accent 1" w:semiHidden="0" w:uiPriority="67" w:unhideWhenUsed="0"/>
-    <w:lsdException w:name="Medium Grid 2 Accent 1" w:semiHidden="0" w:uiPriority="68" w:unhideWhenUsed="0"/>
-    <w:lsdException w:name="Medium Grid 3 Accent 1" w:semiHidden="0" w:uiPriority="69" w:unhideWhenUsed="0"/>
-    <w:lsdException w:name="Dark List Accent 1" w:semiHidden="0" w:uiPriority="70" w:unhideWhenUsed="0"/>
-    <w:lsdException w:name="Colorful Shading Accent 1" w:semiHidden="0" w:uiPriority="71" w:unhideWhenUsed="0"/>
-    <w:lsdException w:name="Colorful List Accent 1" w:semiHidden="0" w:uiPriority="72" w:unhideWhenUsed="0"/>
-    <w:lsdException w:name="Colorful Grid Accent 1" w:semiHidden="0" w:uiPriority="73" w:unhideWhenUsed="0"/>
-    <w:lsdException w:name="Light Shading Accent 2" w:semiHidden="0" w:uiPriority="60" w:unhideWhenUsed="0"/>
-    <w:lsdException w:name="Light List Accent 2" w:semiHidden="0" w:uiPriority="61" w:unhideWhenUsed="0"/>
-    <w:lsdException w:name="Light Grid Accent 2" w:semiHidden="0" w:uiPriority="62" w:unhideWhenUsed="0"/>
-    <w:lsdException w:name="Medium Shading 1 Accent 2" w:semiHidden="0" w:uiPriority="63" w:unhideWhenUsed="0"/>
-    <w:lsdException w:name="Medium Shading 2 Accent 2" w:semiHidden="0" w:uiPriority="64" w:unhideWhenUsed="0"/>
-    <w:lsdException w:name="Medium List 1 Accent 2" w:semiHidden="0" w:uiPriority="65" w:unhideWhenUsed="0"/>
-    <w:lsdException w:name="Medium List 2 Accent 2" w:semiHidden="0" w:uiPriority="66" w:unhideWhenUsed="0"/>
-    <w:lsdException w:name="Medium Grid 1 Accent 2" w:semiHidden="0" w:uiPriority="67" w:unhideWhenUsed="0"/>
-    <w:lsdException w:name="Medium Grid 2 Accent 2" w:semiHidden="0" w:uiPriority="68" w:unhideWhenUsed="0"/>
-    <w:lsdException w:name="Medium Grid 3 Accent 2" w:semiHidden="0" w:uiPriority="69" w:unhideWhenUsed="0"/>
-    <w:lsdException w:name="Dark List Accent 2" w:semiHidden="0" w:uiPriority="70" w:unhideWhenUsed="0"/>
-    <w:lsdException w:name="Colorful Shading Accent 2" w:semiHidden="0" w:uiPriority="71" w:unhideWhenUsed="0"/>
-    <w:lsdException w:name="Colorful List Accent 2" w:semiHidden="0" w:uiPriority="72" w:unhideWhenUsed="0"/>
-    <w:lsdException w:name="Colorful Grid Accent 2" w:semiHidden="0" w:uiPriority="73" w:unhideWhenUsed="0"/>
-    <w:lsdException w:name="Light Shading Accent 3" w:semiHidden="0" w:uiPriority="60" w:unhideWhenUsed="0"/>
-    <w:lsdException w:name="Light List Accent 3" w:semiHidden="0" w:uiPriority="61" w:unhideWhenUsed="0"/>
-    <w:lsdException w:name="Light Grid Accent 3" w:semiHidden="0" w:uiPriority="62" w:unhideWhenUsed="0"/>
-    <w:lsdException w:name="Medium Shading 1 Accent 3" w:semiHidden="0" w:uiPriority="63" w:unhideWhenUsed="0"/>
-    <w:lsdException w:name="Medium Shading 2 Accent 3" w:semiHidden="0" w:uiPriority="64" w:unhideWhenUsed="0"/>
-    <w:lsdException w:name="Medium List 1 Accent 3" w:semiHidden="0" w:uiPriority="65" w:unhideWhenUsed="0"/>
-    <w:lsdException w:name="Medium List 2 Accent 3" w:semiHidden="0" w:uiPriority="66" w:unhideWhenUsed="0"/>
-    <w:lsdException w:name="Medium Grid 1 Accent 3" w:semiHidden="0" w:uiPriority="67" w:unhideWhenUsed="0"/>
-    <w:lsdException w:name="Medium Grid 2 Accent 3" w:semiHidden="0" w:uiPriority="68" w:unhideWhenUsed="0"/>
-    <w:lsdException w:name="Medium Grid 3 Accent 3" w:semiHidden="0" w:uiPriority="69" w:unhideWhenUsed="0"/>
-    <w:lsdException w:name="Dark List Accent 3" w:semiHidden="0" w:uiPriority="70" w:unhideWhenUsed="0"/>
-    <w:lsdException w:name="Colorful Shading Accent 3" w:semiHidden="0" w:uiPriority="71" w:unhideWhenUsed="0"/>
-    <w:lsdException w:name="Colorful List Accent 3" w:semiHidden="0" w:uiPriority="72" w:unhideWhenUsed="0"/>
-    <w:lsdException w:name="Colorful Grid Accent 3" w:semiHidden="0" w:uiPriority="73" w:unhideWhenUsed="0"/>
-    <w:lsdException w:name="Light Shading Accent 4" w:semiHidden="0" w:uiPriority="60" w:unhideWhenUsed="0"/>
-    <w:lsdException w:name="Light List Accent 4" w:semiHidden="0" w:uiPriority="61" w:unhideWhenUsed="0"/>
-    <w:lsdException w:name="Light Grid Accent 4" w:semiHidden="0" w:uiPriority="62" w:unhideWhenUsed="0"/>
-    <w:lsdException w:name="Medium Shading 1 Accent 4" w:semiHidden="0" w:uiPriority="63" w:unhideWhenUsed="0"/>
-    <w:lsdException w:name="Medium Shading 2 Accent 4" w:semiHidden="0" w:uiPriority="64" w:unhideWhenUsed="0"/>
-    <w:lsdException w:name="Medium List 1 Accent 4" w:semiHidden="0" w:uiPriority="65" w:unhideWhenUsed="0"/>
-    <w:lsdException w:name="Medium List 2 Accent 4" w:semiHidden="0" w:uiPriority="66" w:unhideWhenUsed="0"/>
-    <w:lsdException w:name="Medium Grid 1 Accent 4" w:semiHidden="0" w:uiPriority="67" w:unhideWhenUsed="0"/>
-    <w:lsdException w:name="Medium Grid 2 Accent 4" w:semiHidden="0" w:uiPriority="68" w:unhideWhenUsed="0"/>
-    <w:lsdException w:name="Medium Grid 3 Accent 4" w:semiHidden="0" w:uiPriority="69" w:unhideWhenUsed="0"/>
-    <w:lsdException w:name="Dark List Accent 4" w:semiHidden="0" w:uiPriority="70" w:unhideWhenUsed="0"/>
-    <w:lsdException w:name="Colorful Shading Accent 4" w:semiHidden="0" w:uiPriority="71" w:unhideWhenUsed="0"/>
-    <w:lsdException w:name="Colorful List Accent 4" w:semiHidden="0" w:uiPriority="72" w:unhideWhenUsed="0"/>
-    <w:lsdException w:name="Colorful Grid Accent 4" w:semiHidden="0" w:uiPriority="73" w:unhideWhenUsed="0"/>
-    <w:lsdException w:name="Light Shading Accent 5" w:semiHidden="0" w:uiPriority="60" w:unhideWhenUsed="0"/>
-    <w:lsdException w:name="Light List Accent 5" w:semiHidden="0" w:uiPriority="61" w:unhideWhenUsed="0"/>
-    <w:lsdException w:name="Light Grid Accent 5" w:semiHidden="0" w:uiPriority="62" w:unhideWhenUsed="0"/>
-    <w:lsdException w:name="Medium Shading 1 Accent 5" w:semiHidden="0" w:uiPriority="63" w:unhideWhenUsed="0"/>
-    <w:lsdException w:name="Medium Shading 2 Accent 5" w:semiHidden="0" w:uiPriority="64" w:unhideWhenUsed="0"/>
-    <w:lsdException w:name="Medium List 1 Accent 5" w:semiHidden="0" w:uiPriority="65" w:unhideWhenUsed="0"/>
-    <w:lsdException w:name="Medium List 2 Accent 5" w:semiHidden="0" w:uiPriority="66" w:unhideWhenUsed="0"/>
-    <w:lsdException w:name="Medium Grid 1 Accent 5" w:semiHidden="0" w:uiPriority="67" w:unhideWhenUsed="0"/>
-    <w:lsdException w:name="Medium Grid 2 Accent 5" w:semiHidden="0" w:uiPriority="68" w:unhideWhenUsed="0"/>
-    <w:lsdException w:name="Medium Grid 3 Accent 5" w:semiHidden="0" w:uiPriority="69" w:unhideWhenUsed="0"/>
-    <w:lsdException w:name="Dark List Accent 5" w:semiHidden="0" w:uiPriority="70" w:unhideWhenUsed="0"/>
-    <w:lsdException w:name="Colorful Shading Accent 5" w:semiHidden="0" w:uiPriority="71" w:unhideWhenUsed="0"/>
-    <w:lsdException w:name="Colorful List Accent 5" w:semiHidden="0" w:uiPriority="72" w:unhideWhenUsed="0"/>
-    <w:lsdException w:name="Colorful Grid Accent 5" w:semiHidden="0" w:uiPriority="73" w:unhideWhenUsed="0"/>
-    <w:lsdException w:name="Light Shading Accent 6" w:semiHidden="0" w:uiPriority="60" w:unhideWhenUsed="0"/>
-    <w:lsdException w:name="Light List Accent 6" w:semiHidden="0" w:uiPriority="61" w:unhideWhenUsed="0"/>
-    <w:lsdException w:name="Light Grid Accent 6" w:semiHidden="0" w:uiPriority="62" w:unhideWhenUsed="0"/>
-    <w:lsdException w:name="Medium Shading 1 Accent 6" w:semiHidden="0" w:uiPriority="63" w:unhideWhenUsed="0"/>
-    <w:lsdException w:name="Medium Shading 2 Accent 6" w:semiHidden="0" w:uiPriority="64" w:unhideWhenUsed="0"/>
-    <w:lsdException w:name="Medium List 1 Accent 6" w:semiHidden="0" w:uiPriority="65" w:unhideWhenUsed="0"/>
-    <w:lsdException w:name="Medium List 2 Accent 6" w:semiHidden="0" w:uiPriority="66" w:unhideWhenUsed="0"/>
-    <w:lsdException w:name="Medium Grid 1 Accent 6" w:semiHidden="0" w:uiPriority="67" w:unhideWhenUsed="0"/>
-    <w:lsdException w:name="Medium Grid 2 Accent 6" w:semiHidden="0" w:uiPriority="68" w:unhideWhenUsed="0"/>
-    <w:lsdException w:name="Medium Grid 3 Accent 6" w:semiHidden="0" w:uiPriority="69" w:unhideWhenUsed="0"/>
-    <w:lsdException w:name="Dark List Accent 6" w:semiHidden="0" w:uiPriority="70" w:unhideWhenUsed="0"/>
-    <w:lsdException w:name="Colorful Shading Accent 6" w:semiHidden="0" w:uiPriority="71" w:unhideWhenUsed="0"/>
-    <w:lsdException w:name="Colorful List Accent 6" w:semiHidden="0" w:uiPriority="72" w:unhideWhenUsed="0"/>
-    <w:lsdException w:name="Colorful Grid Accent 6" w:semiHidden="0" w:uiPriority="73" w:unhideWhenUsed="0"/>
-    <w:lsdException w:name="Subtle Emphasis" w:semiHidden="0" w:uiPriority="19" w:unhideWhenUsed="0" w:qFormat="1"/>
-    <w:lsdException w:name="Intense Emphasis" w:semiHidden="0" w:uiPriority="21" w:unhideWhenUsed="0" w:qFormat="1"/>
-    <w:lsdException w:name="Subtle Reference" w:semiHidden="0" w:uiPriority="31" w:unhideWhenUsed="0" w:qFormat="1"/>
-    <w:lsdException w:name="Intense Reference" w:semiHidden="0" w:uiPriority="32" w:unhideWhenUsed="0" w:qFormat="1"/>
-    <w:lsdException w:name="Book Title" w:semiHidden="0" w:uiPriority="33" w:unhideWhenUsed="0" w:qFormat="1"/>
-    <w:lsdException w:name="Bibliography" w:uiPriority="37"/>
-    <w:lsdException w:name="TOC Heading" w:uiPriority="39" w:qFormat="1"/>
-  </w:latentStyles>
-  <w:style w:type="paragraph" w:default="1" w:styleId="Normal">
-    <w:name w:val="Normal"/>
-    <w:qFormat/>
-  </w:style>
-  <w:style w:type="paragraph" w:styleId="Heading2">
-    <w:name w:val="heading 2"/>
-    <w:basedOn w:val="Normal"/>
-    <w:link w:val="Heading2Char"/>
-    <w:uiPriority w:val="9"/>
-    <w:qFormat/>
-    <w:rsid w:val="003F1687"/>
-    <w:pPr>
-      <w:spacing w:before="100" w:beforeAutospacing="1" w:after="100" w:afterAutospacing="1" w:line="240" w:lineRule="auto"/>
-      <w:outlineLvl w:val="1"/>
-    </w:pPr>
-    <w:rPr>
-      <w:rFonts w:ascii="Times New Roman" w:eastAsia="Times New Roman" w:hAnsi="Times New Roman" w:cs="Times New Roman"/>
-      <w:b/>
-      <w:bCs/>
-      <w:sz w:val="36"/>
-      <w:szCs w:val="36"/>
-    </w:rPr>
-  </w:style>
-  <w:style w:type="paragraph" w:styleId="Heading3">
-    <w:name w:val="heading 3"/>
-    <w:basedOn w:val="Normal"/>
-    <w:link w:val="Heading3Char"/>
-    <w:uiPriority w:val="9"/>
-    <w:qFormat/>
-    <w:rsid w:val="003F1687"/>
-    <w:pPr>
-      <w:spacing w:before="100" w:beforeAutospacing="1" w:after="100" w:afterAutospacing="1" w:line="240" w:lineRule="auto"/>
-      <w:outlineLvl w:val="2"/>
-    </w:pPr>
-    <w:rPr>
-      <w:rFonts w:ascii="Times New Roman" w:eastAsia="Times New Roman" w:hAnsi="Times New Roman" w:cs="Times New Roman"/>
-      <w:b/>
-      <w:bCs/>
-      <w:sz w:val="27"/>
-      <w:szCs w:val="27"/>
-    </w:rPr>
-  </w:style>
-  <w:style w:type="character" w:default="1" w:styleId="DefaultParagraphFont">
-    <w:name w:val="Default Paragraph Font"/>
-    <w:uiPriority w:val="1"/>
-    <w:semiHidden/>
-    <w:unhideWhenUsed/>
-  </w:style>
-  <w:style w:type="table" w:default="1" w:styleId="TableNormal">
-    <w:name w:val="Normal Table"/>
-    <w:uiPriority w:val="99"/>
-    <w:semiHidden/>
-    <w:unhideWhenUsed/>
-    <w:tblPr>
-      <w:tblInd w:w="0" w:type="dxa"/>
-      <w:tblCellMar>
-        <w:top w:w="0" w:type="dxa"/>
-        <w:left w:w="108" w:type="dxa"/>
-        <w:bottom w:w="0" w:type="dxa"/>
-        <w:right w:w="108" w:type="dxa"/>
-      </w:tblCellMar>
-    </w:tblPr>
-  </w:style>
-  <w:style w:type="numbering" w:default="1" w:styleId="NoList">
-    <w:name w:val="No List"/>
-    <w:uiPriority w:val="99"/>
-    <w:semiHidden/>
-    <w:unhideWhenUsed/>
-  </w:style>
-  <w:style w:type="paragraph" w:styleId="ListParagraph">
-    <w:name w:val="List Paragraph"/>
-    <w:basedOn w:val="Normal"/>
-    <w:uiPriority w:val="34"/>
-    <w:qFormat/>
-    <w:rsid w:val="003410B9"/>
-    <w:pPr>
-      <w:ind w:left="720"/>
-      <w:contextualSpacing/>
-    </w:pPr>
-  </w:style>
-  <w:style w:type="character" w:customStyle="1" w:styleId="apple-converted-space">
-    <w:name w:val="apple-converted-space"/>
-    <w:basedOn w:val="DefaultParagraphFont"/>
-    <w:rsid w:val="003410B9"/>
-  </w:style>
-  <w:style w:type="character" w:styleId="Hyperlink">
-    <w:name w:val="Hyperlink"/>
-    <w:basedOn w:val="DefaultParagraphFont"/>
-    <w:uiPriority w:val="99"/>
-    <w:semiHidden/>
-    <w:unhideWhenUsed/>
-    <w:rsid w:val="003410B9"/>
-    <w:rPr>
-      <w:color w:val="0000FF"/>
-      <w:u w:val="single"/>
-    </w:rPr>
-  </w:style>
-  <w:style w:type="paragraph" w:styleId="NormalWeb">
-    <w:name w:val="Normal (Web)"/>
-    <w:basedOn w:val="Normal"/>
-    <w:uiPriority w:val="99"/>
-    <w:unhideWhenUsed/>
-    <w:rsid w:val="003410B9"/>
-    <w:pPr>
-      <w:spacing w:before="100" w:beforeAutospacing="1" w:after="100" w:afterAutospacing="1" w:line="240" w:lineRule="auto"/>
-    </w:pPr>
-    <w:rPr>
-      <w:rFonts w:ascii="Times New Roman" w:eastAsia="Times New Roman" w:hAnsi="Times New Roman" w:cs="Times New Roman"/>
-      <w:sz w:val="24"/>
-      <w:szCs w:val="24"/>
-    </w:rPr>
-  </w:style>
-  <w:style w:type="character" w:styleId="Strong">
-    <w:name w:val="Strong"/>
-    <w:basedOn w:val="DefaultParagraphFont"/>
-    <w:uiPriority w:val="22"/>
-    <w:qFormat/>
-    <w:rsid w:val="003410B9"/>
-    <w:rPr>
-      <w:b/>
-      <w:bCs/>
-    </w:rPr>
-  </w:style>
-  <w:style w:type="character" w:styleId="Emphasis">
-    <w:name w:val="Emphasis"/>
-    <w:basedOn w:val="DefaultParagraphFont"/>
-    <w:uiPriority w:val="20"/>
-    <w:qFormat/>
-    <w:rsid w:val="003410B9"/>
-    <w:rPr>
-      <w:i/>
-      <w:iCs/>
-    </w:rPr>
-  </w:style>
-  <w:style w:type="character" w:styleId="HTMLCode">
-    <w:name w:val="HTML Code"/>
-    <w:basedOn w:val="DefaultParagraphFont"/>
-    <w:uiPriority w:val="99"/>
-    <w:semiHidden/>
-    <w:unhideWhenUsed/>
-    <w:rsid w:val="003410B9"/>
-    <w:rPr>
-      <w:rFonts w:ascii="Courier New" w:eastAsia="Times New Roman" w:hAnsi="Courier New" w:cs="Courier New"/>
-      <w:sz w:val="20"/>
-      <w:szCs w:val="20"/>
-    </w:rPr>
-  </w:style>
-  <w:style w:type="paragraph" w:styleId="BalloonText">
-    <w:name w:val="Balloon Text"/>
-    <w:basedOn w:val="Normal"/>
-    <w:link w:val="BalloonTextChar"/>
-    <w:uiPriority w:val="99"/>
-    <w:semiHidden/>
-    <w:unhideWhenUsed/>
-    <w:rsid w:val="00683504"/>
-    <w:pPr>
-      <w:spacing w:after="0" w:line="240" w:lineRule="auto"/>
-    </w:pPr>
-    <w:rPr>
-      <w:rFonts w:ascii="Tahoma" w:hAnsi="Tahoma" w:cs="Tahoma"/>
-      <w:sz w:val="16"/>
-      <w:szCs w:val="16"/>
-    </w:rPr>
-  </w:style>
-  <w:style w:type="character" w:customStyle="1" w:styleId="BalloonTextChar">
-    <w:name w:val="Balloon Text Char"/>
-    <w:basedOn w:val="DefaultParagraphFont"/>
-    <w:link w:val="BalloonText"/>
-    <w:uiPriority w:val="99"/>
-    <w:semiHidden/>
-    <w:rsid w:val="00683504"/>
-    <w:rPr>
-      <w:rFonts w:ascii="Tahoma" w:hAnsi="Tahoma" w:cs="Tahoma"/>
-      <w:sz w:val="16"/>
-      <w:szCs w:val="16"/>
-    </w:rPr>
-  </w:style>
-  <w:style w:type="character" w:customStyle="1" w:styleId="Heading2Char">
-    <w:name w:val="Heading 2 Char"/>
-    <w:basedOn w:val="DefaultParagraphFont"/>
-    <w:link w:val="Heading2"/>
-    <w:uiPriority w:val="9"/>
-    <w:rsid w:val="003F1687"/>
-    <w:rPr>
-      <w:rFonts w:ascii="Times New Roman" w:eastAsia="Times New Roman" w:hAnsi="Times New Roman" w:cs="Times New Roman"/>
-      <w:b/>
-      <w:bCs/>
-      <w:sz w:val="36"/>
-      <w:szCs w:val="36"/>
-    </w:rPr>
-  </w:style>
-  <w:style w:type="character" w:customStyle="1" w:styleId="Heading3Char">
-    <w:name w:val="Heading 3 Char"/>
-    <w:basedOn w:val="DefaultParagraphFont"/>
-    <w:link w:val="Heading3"/>
-    <w:uiPriority w:val="9"/>
-    <w:rsid w:val="003F1687"/>
-    <w:rPr>
-      <w:rFonts w:ascii="Times New Roman" w:eastAsia="Times New Roman" w:hAnsi="Times New Roman" w:cs="Times New Roman"/>
-      <w:b/>
-      <w:bCs/>
-      <w:sz w:val="27"/>
-      <w:szCs w:val="27"/>
-    </w:rPr>
-  </w:style>
-  <w:style w:type="paragraph" w:styleId="HTMLPreformatted">
-    <w:name w:val="HTML Preformatted"/>
-    <w:basedOn w:val="Normal"/>
-    <w:link w:val="HTMLPreformattedChar"/>
-    <w:uiPriority w:val="99"/>
-    <w:semiHidden/>
-    <w:unhideWhenUsed/>
-    <w:rsid w:val="003F1687"/>
-    <w:pPr>
-      <w:tabs>
-        <w:tab w:val="left" w:pos="916"/>
-        <w:tab w:val="left" w:pos="1832"/>
-        <w:tab w:val="left" w:pos="2748"/>
-        <w:tab w:val="left" w:pos="3664"/>
-        <w:tab w:val="left" w:pos="4580"/>
-        <w:tab w:val="left" w:pos="5496"/>
-        <w:tab w:val="left" w:pos="6412"/>
-        <w:tab w:val="left" w:pos="7328"/>
-        <w:tab w:val="left" w:pos="8244"/>
-        <w:tab w:val="left" w:pos="9160"/>
-        <w:tab w:val="left" w:pos="10076"/>
-        <w:tab w:val="left" w:pos="10992"/>
-        <w:tab w:val="left" w:pos="11908"/>
-        <w:tab w:val="left" w:pos="12824"/>
-        <w:tab w:val="left" w:pos="13740"/>
-        <w:tab w:val="left" w:pos="14656"/>
-      </w:tabs>
-      <w:spacing w:after="0" w:line="240" w:lineRule="auto"/>
-    </w:pPr>
-    <w:rPr>
-      <w:rFonts w:ascii="Courier New" w:eastAsia="Times New Roman" w:hAnsi="Courier New" w:cs="Courier New"/>
-      <w:sz w:val="20"/>
-      <w:szCs w:val="20"/>
-    </w:rPr>
-  </w:style>
-  <w:style w:type="character" w:customStyle="1" w:styleId="HTMLPreformattedChar">
-    <w:name w:val="HTML Preformatted Char"/>
-    <w:basedOn w:val="DefaultParagraphFont"/>
-    <w:link w:val="HTMLPreformatted"/>
-    <w:uiPriority w:val="99"/>
-    <w:semiHidden/>
-    <w:rsid w:val="003F1687"/>
-    <w:rPr>
-      <w:rFonts w:ascii="Courier New" w:eastAsia="Times New Roman" w:hAnsi="Courier New" w:cs="Courier New"/>
-      <w:sz w:val="20"/>
-      <w:szCs w:val="20"/>
-    </w:rPr>
-  </w:style>
-  <w:style w:type="character" w:customStyle="1" w:styleId="dec">
-    <w:name w:val="dec"/>
-    <w:basedOn w:val="DefaultParagraphFont"/>
-    <w:rsid w:val="003F1687"/>
-  </w:style>
-  <w:style w:type="character" w:customStyle="1" w:styleId="tag">
-    <w:name w:val="tag"/>
-    <w:basedOn w:val="DefaultParagraphFont"/>
-    <w:rsid w:val="003F1687"/>
-  </w:style>
-  <w:style w:type="character" w:customStyle="1" w:styleId="pln">
-    <w:name w:val="pln"/>
-    <w:basedOn w:val="DefaultParagraphFont"/>
-    <w:rsid w:val="003F1687"/>
-  </w:style>
-  <w:style w:type="character" w:customStyle="1" w:styleId="atn">
-    <w:name w:val="atn"/>
-    <w:basedOn w:val="DefaultParagraphFont"/>
-    <w:rsid w:val="003F1687"/>
-  </w:style>
-  <w:style w:type="character" w:customStyle="1" w:styleId="pun">
-    <w:name w:val="pun"/>
-    <w:basedOn w:val="DefaultParagraphFont"/>
-    <w:rsid w:val="003F1687"/>
-  </w:style>
-  <w:style w:type="character" w:customStyle="1" w:styleId="atv">
-    <w:name w:val="atv"/>
-    <w:basedOn w:val="DefaultParagraphFont"/>
-    <w:rsid w:val="003F1687"/>
-  </w:style>
-  <w:style w:type="character" w:customStyle="1" w:styleId="articlehighlight">
-    <w:name w:val="article_highlight"/>
-    <w:basedOn w:val="DefaultParagraphFont"/>
-    <w:rsid w:val="003F1687"/>
-  </w:style>
-  <w:style w:type="character" w:customStyle="1" w:styleId="articlecode">
-    <w:name w:val="article_code"/>
-    <w:basedOn w:val="DefaultParagraphFont"/>
-    <w:rsid w:val="003F1687"/>
-  </w:style>
-  <w:style w:type="character" w:customStyle="1" w:styleId="hljs-tag">
-    <w:name w:val="hljs-tag"/>
-    <w:basedOn w:val="DefaultParagraphFont"/>
-    <w:rsid w:val="002D0D7D"/>
-  </w:style>
-  <w:style w:type="character" w:customStyle="1" w:styleId="hljs-title">
-    <w:name w:val="hljs-title"/>
-    <w:basedOn w:val="DefaultParagraphFont"/>
-    <w:rsid w:val="002D0D7D"/>
-  </w:style>
-  <w:style w:type="character" w:customStyle="1" w:styleId="hljs-attribute">
-    <w:name w:val="hljs-attribute"/>
-    <w:basedOn w:val="DefaultParagraphFont"/>
-    <w:rsid w:val="002D0D7D"/>
-  </w:style>
-  <w:style w:type="character" w:customStyle="1" w:styleId="hljs-value">
-    <w:name w:val="hljs-value"/>
-    <w:basedOn w:val="DefaultParagraphFont"/>
-    <w:rsid w:val="002D0D7D"/>
-  </w:style>
-</w:styles>
-</file>
-
-<file path=word/stylesWithEffects.xml><?xml version="1.0" encoding="utf-8"?>
-<w:styles xmlns:wpc="http://schemas.microsoft.com/office/word/2010/wordprocessingCanvas" xmlns:mc="http://schemas.openxmlformats.org/markup-compatibility/2006" xmlns:o="urn:schemas-microsoft-com:office:office" xmlns:r="http://schemas.openxmlformats.org/officeDocument/2006/relationships" xmlns:m="http://schemas.openxmlformats.org/officeDocument/2006/math" xmlns:v="urn:schemas-microsoft-com:vml" xmlns:wp14="http://schemas.microsoft.com/office/word/2010/wordprocessingDrawing" xmlns:wp="http://schemas.openxmlformats.org/drawingml/2006/wordprocessingDrawing" xmlns:w10="urn:schemas-microsoft-com:office:word" xmlns:w="http://schemas.openxmlformats.org/wordprocessingml/2006/main" xmlns:w14="http://schemas.microsoft.com/office/word/2010/wordml" xmlns:wpg="http://schemas.microsoft.com/office/word/2010/wordprocessingGroup" xmlns:wpi="http://schemas.microsoft.com/office/word/2010/wordprocessingInk" xmlns:wne="http://schemas.microsoft.com/office/word/2006/wordml" xmlns:wps="http://schemas.microsoft.com/office/word/2010/wordprocessingShape" mc:Ignorable="w14 wp14">
-  <w:docDefaults>
-    <w:rPrDefault>
-      <w:rPr>
-        <w:rFonts w:asciiTheme="minorHAnsi" w:eastAsiaTheme="minorEastAsia" w:hAnsiTheme="minorHAnsi" w:cstheme="minorBidi"/>
-        <w:sz w:val="22"/>
-        <w:szCs w:val="22"/>
-        <w:lang w:val="en-US" w:eastAsia="ja-JP" w:bidi="ar-SA"/>
-      </w:rPr>
-    </w:rPrDefault>
-    <w:pPrDefault>
-      <w:pPr>
-        <w:spacing w:after="200" w:line="276" w:lineRule="auto"/>
-      </w:pPr>
-    </w:pPrDefault>
-  </w:docDefaults>
-  <w:latentStyles w:defLockedState="0" w:defUIPriority="99" w:defSemiHidden="1" w:defUnhideWhenUsed="1" w:defQFormat="0" w:count="267">
-    <w:lsdException w:name="Normal" w:semiHidden="0" w:uiPriority="0" w:unhideWhenUsed="0" w:qFormat="1"/>
-    <w:lsdException w:name="heading 1" w:semiHidden="0" w:uiPriority="9" w:unhideWhenUsed="0" w:qFormat="1"/>
-    <w:lsdException w:name="heading 2" w:uiPriority="9" w:qFormat="1"/>
-    <w:lsdException w:name="heading 3" w:uiPriority="9" w:qFormat="1"/>
-    <w:lsdException w:name="heading 4" w:uiPriority="9" w:qFormat="1"/>
-    <w:lsdException w:name="heading 5" w:uiPriority="9" w:qFormat="1"/>
-    <w:lsdException w:name="heading 6" w:uiPriority="9" w:qFormat="1"/>
-    <w:lsdException w:name="heading 7" w:uiPriority="9" w:qFormat="1"/>
-    <w:lsdException w:name="heading 8" w:uiPriority="9" w:qFormat="1"/>
-    <w:lsdException w:name="heading 9" w:uiPriority="9" w:qFormat="1"/>
-    <w:lsdException w:name="toc 1" w:uiPriority="39"/>
-    <w:lsdException w:name="toc 2" w:uiPriority="39"/>
-    <w:lsdException w:name="toc 3" w:uiPriority="39"/>
-    <w:lsdException w:name="toc 4" w:uiPriority="39"/>
-    <w:lsdException w:name="toc 5" w:uiPriority="39"/>
-    <w:lsdException w:name="toc 6" w:uiPriority="39"/>
-    <w:lsdException w:name="toc 7" w:uiPriority="39"/>
-    <w:lsdException w:name="toc 8" w:uiPriority="39"/>
-    <w:lsdException w:name="toc 9" w:uiPriority="39"/>
-    <w:lsdException w:name="caption" w:uiPriority="35" w:qFormat="1"/>
-    <w:lsdException w:name="Title" w:semiHidden="0" w:uiPriority="10" w:unhideWhenUsed="0" w:qFormat="1"/>
-    <w:lsdException w:name="Default Paragraph Font" w:uiPriority="1"/>
-    <w:lsdException w:name="Subtitle" w:semiHidden="0" w:uiPriority="11" w:unhideWhenUsed="0" w:qFormat="1"/>
-    <w:lsdException w:name="Strong" w:semiHidden="0" w:uiPriority="22" w:unhideWhenUsed="0" w:qFormat="1"/>
-    <w:lsdException w:name="Emphasis" w:semiHidden="0" w:uiPriority="20" w:unhideWhenUsed="0" w:qFormat="1"/>
-    <w:lsdException w:name="Table Grid" w:semiHidden="0" w:uiPriority="59" w:unhideWhenUsed="0"/>
-    <w:lsdException w:name="Placeholder Text" w:unhideWhenUsed="0"/>
-    <w:lsdException w:name="No Spacing" w:semiHidden="0" w:uiPriority="1" w:unhideWhenUsed="0" w:qFormat="1"/>
-    <w:lsdException w:name="Light Shading" w:semiHidden="0" w:uiPriority="60" w:unhideWhenUsed="0"/>
-    <w:lsdException w:name="Light List" w:semiHidden="0" w:uiPriority="61" w:unhideWhenUsed="0"/>
-    <w:lsdException w:name="Light Grid" w:semiHidden="0" w:uiPriority="62" w:unhideWhenUsed="0"/>
-    <w:lsdException w:name="Medium Shading 1" w:semiHidden="0" w:uiPriority="63" w:unhideWhenUsed="0"/>
-    <w:lsdException w:name="Medium Shading 2" w:semiHidden="0" w:uiPriority="64" w:unhideWhenUsed="0"/>
-    <w:lsdException w:name="Medium List 1" w:semiHidden="0" w:uiPriority="65" w:unhideWhenUsed="0"/>
-    <w:lsdException w:name="Medium List 2" w:semiHidden="0" w:uiPriority="66" w:unhideWhenUsed="0"/>
-    <w:lsdException w:name="Medium Grid 1" w:semiHidden="0" w:uiPriority="67" w:unhideWhenUsed="0"/>
-    <w:lsdException w:name="Medium Grid 2" w:semiHidden="0" w:uiPriority="68" w:unhideWhenUsed="0"/>
-    <w:lsdException w:name="Medium Grid 3" w:semiHidden="0" w:uiPriority="69" w:unhideWhenUsed="0"/>
-    <w:lsdException w:name="Dark List" w:semiHidden="0" w:uiPriority="70" w:unhideWhenUsed="0"/>
-    <w:lsdException w:name="Colorful Shading" w:semiHidden="0" w:uiPriority="71" w:unhideWhenUsed="0"/>
-    <w:lsdException w:name="Colorful List" w:semiHidden="0" w:uiPriority="72" w:unhideWhenUsed="0"/>
-    <w:lsdException w:name="Colorful Grid" w:semiHidden="0" w:uiPriority="73" w:unhideWhenUsed="0"/>
-    <w:lsdException w:name="Light Shading Accent 1" w:semiHidden="0" w:uiPriority="60" w:unhideWhenUsed="0"/>
-    <w:lsdException w:name="Light List Accent 1" w:semiHidden="0" w:uiPriority="61" w:unhideWhenUsed="0"/>
-    <w:lsdException w:name="Light Grid Accent 1" w:semiHidden="0" w:uiPriority="62" w:unhideWhenUsed="0"/>
-    <w:lsdException w:name="Medium Shading 1 Accent 1" w:semiHidden="0" w:uiPriority="63" w:unhideWhenUsed="0"/>
-    <w:lsdException w:name="Medium Shading 2 Accent 1" w:semiHidden="0" w:uiPriority="64" w:unhideWhenUsed="0"/>
-    <w:lsdException w:name="Medium List 1 Accent 1" w:semiHidden="0" w:uiPriority="65" w:unhideWhenUsed="0"/>
-    <w:lsdException w:name="Revision" w:unhideWhenUsed="0"/>
-    <w:lsdException w:name="List Paragraph" w:semiHidden="0" w:uiPriority="34" w:unhideWhenUsed="0" w:qFormat="1"/>
-    <w:lsdException w:name="Quote" w:semiHidden="0" w:uiPriority="29" w:unhideWhenUsed="0" w:qFormat="1"/>
-    <w:lsdException w:name="Intense Quote" w:semiHidden="0" w:uiPriority="30" w:unhideWhenUsed="0" w:qFormat="1"/>
-    <w:lsdException w:name="Medium List 2 Accent 1" w:semiHidden="0" w:uiPriority="66" w:unhideWhenUsed="0"/>
-    <w:lsdException w:name="Medium Grid 1 Accent 1" w:semiHidden="0" w:uiPriority="67" w:unhideWhenUsed="0"/>
-    <w:lsdException w:name="Medium Grid 2 Accent 1" w:semiHidden="0" w:uiPriority="68" w:unhideWhenUsed="0"/>
-    <w:lsdException w:name="Medium Grid 3 Accent 1" w:semiHidden="0" w:uiPriority="69" w:unhideWhenUsed="0"/>
-    <w:lsdException w:name="Dark List Accent 1" w:semiHidden="0" w:uiPriority="70" w:unhideWhenUsed="0"/>
-    <w:lsdException w:name="Colorful Shading Accent 1" w:semiHidden="0" w:uiPriority="71" w:unhideWhenUsed="0"/>
-    <w:lsdException w:name="Colorful List Accent 1" w:semiHidden="0" w:uiPriority="72" w:unhideWhenUsed="0"/>
-    <w:lsdException w:name="Colorful Grid Accent 1" w:semiHidden="0" w:uiPriority="73" w:unhideWhenUsed="0"/>
-    <w:lsdException w:name="Light Shading Accent 2" w:semiHidden="0" w:uiPriority="60" w:unhideWhenUsed="0"/>
-    <w:lsdException w:name="Light List Accent 2" w:semiHidden="0" w:uiPriority="61" w:unhideWhenUsed="0"/>
-    <w:lsdException w:name="Light Grid Accent 2" w:semiHidden="0" w:uiPriority="62" w:unhideWhenUsed="0"/>
-    <w:lsdException w:name="Medium Shading 1 Accent 2" w:semiHidden="0" w:uiPriority="63" w:unhideWhenUsed="0"/>
-    <w:lsdException w:name="Medium Shading 2 Accent 2" w:semiHidden="0" w:uiPriority="64" w:unhideWhenUsed="0"/>
-    <w:lsdException w:name="Medium List 1 Accent 2" w:semiHidden="0" w:uiPriority="65" w:unhideWhenUsed="0"/>
-    <w:lsdException w:name="Medium List 2 Accent 2" w:semiHidden="0" w:uiPriority="66" w:unhideWhenUsed="0"/>
-    <w:lsdException w:name="Medium Grid 1 Accent 2" w:semiHidden="0" w:uiPriority="67" w:unhideWhenUsed="0"/>
-    <w:lsdException w:name="Medium Grid 2 Accent 2" w:semiHidden="0" w:uiPriority="68" w:unhideWhenUsed="0"/>
-    <w:lsdException w:name="Medium Grid 3 Accent 2" w:semiHidden="0" w:uiPriority="69" w:unhideWhenUsed="0"/>
-    <w:lsdException w:name="Dark List Accent 2" w:semiHidden="0" w:uiPriority="70" w:unhideWhenUsed="0"/>
-    <w:lsdException w:name="Colorful Shading Accent 2" w:semiHidden="0" w:uiPriority="71" w:unhideWhenUsed="0"/>
-    <w:lsdException w:name="Colorful List Accent 2" w:semiHidden="0" w:uiPriority="72" w:unhideWhenUsed="0"/>
-    <w:lsdException w:name="Colorful Grid Accent 2" w:semiHidden="0" w:uiPriority="73" w:unhideWhenUsed="0"/>
-    <w:lsdException w:name="Light Shading Accent 3" w:semiHidden="0" w:uiPriority="60" w:unhideWhenUsed="0"/>
-    <w:lsdException w:name="Light List Accent 3" w:semiHidden="0" w:uiPriority="61" w:unhideWhenUsed="0"/>
-    <w:lsdException w:name="Light Grid Accent 3" w:semiHidden="0" w:uiPriority="62" w:unhideWhenUsed="0"/>
-    <w:lsdException w:name="Medium Shading 1 Accent 3" w:semiHidden="0" w:uiPriority="63" w:unhideWhenUsed="0"/>
-    <w:lsdException w:name="Medium Shading 2 Accent 3" w:semiHidden="0" w:uiPriority="64" w:unhideWhenUsed="0"/>
-    <w:lsdException w:name="Medium List 1 Accent 3" w:semiHidden="0" w:uiPriority="65" w:unhideWhenUsed="0"/>
-    <w:lsdException w:name="Medium List 2 Accent 3" w:semiHidden="0" w:uiPriority="66" w:unhideWhenUsed="0"/>
-    <w:lsdException w:name="Medium Grid 1 Accent 3" w:semiHidden="0" w:uiPriority="67" w:unhideWhenUsed="0"/>
-    <w:lsdException w:name="Medium Grid 2 Accent 3" w:semiHidden="0" w:uiPriority="68" w:unhideWhenUsed="0"/>
-    <w:lsdException w:name="Medium Grid 3 Accent 3" w:semiHidden="0" w:uiPriority="69" w:unhideWhenUsed="0"/>
-    <w:lsdException w:name="Dark List Accent 3" w:semiHidden="0" w:uiPriority="70" w:unhideWhenUsed="0"/>
-    <w:lsdException w:name="Colorful Shading Accent 3" w:semiHidden="0" w:uiPriority="71" w:unhideWhenUsed="0"/>
-    <w:lsdException w:name="Colorful List Accent 3" w:semiHidden="0" w:uiPriority="72" w:unhideWhenUsed="0"/>
-    <w:lsdException w:name="Colorful Grid Accent 3" w:semiHidden="0" w:uiPriority="73" w:unhideWhenUsed="0"/>
-    <w:lsdException w:name="Light Shading Accent 4" w:semiHidden="0" w:uiPriority="60" w:unhideWhenUsed="0"/>
-    <w:lsdException w:name="Light List Accent 4" w:semiHidden="0" w:uiPriority="61" w:unhideWhenUsed="0"/>
-    <w:lsdException w:name="Light Grid Accent 4" w:semiHidden="0" w:uiPriority="62" w:unhideWhenUsed="0"/>
-    <w:lsdException w:name="Medium Shading 1 Accent 4" w:semiHidden="0" w:uiPriority="63" w:unhideWhenUsed="0"/>
-    <w:lsdException w:name="Medium Shading 2 Accent 4" w:semiHidden="0" w:uiPriority="64" w:unhideWhenUsed="0"/>
-    <w:lsdException w:name="Medium List 1 Accent 4" w:semiHidden="0" w:uiPriority="65" w:unhideWhenUsed="0"/>
-    <w:lsdException w:name="Medium List 2 Accent 4" w:semiHidden="0" w:uiPriority="66" w:unhideWhenUsed="0"/>
-    <w:lsdException w:name="Medium Grid 1 Accent 4" w:semiHidden="0" w:uiPriority="67" w:unhideWhenUsed="0"/>
-    <w:lsdException w:name="Medium Grid 2 Accent 4" w:semiHidden="0" w:uiPriority="68" w:unhideWhenUsed="0"/>
-    <w:lsdException w:name="Medium Grid 3 Accent 4" w:semiHidden="0" w:uiPriority="69" w:unhideWhenUsed="0"/>
-    <w:lsdException w:name="Dark List Accent 4" w:semiHidden="0" w:uiPriority="70" w:unhideWhenUsed="0"/>
-    <w:lsdException w:name="Colorful Shading Accent 4" w:semiHidden="0" w:uiPriority="71" w:unhideWhenUsed="0"/>
-    <w:lsdException w:name="Colorful List Accent 4" w:semiHidden="0" w:uiPriority="72" w:unhideWhenUsed="0"/>
-    <w:lsdException w:name="Colorful Grid Accent 4" w:semiHidden="0" w:uiPriority="73" w:unhideWhenUsed="0"/>
-    <w:lsdException w:name="Light Shading Accent 5" w:semiHidden="0" w:uiPriority="60" w:unhideWhenUsed="0"/>
-    <w:lsdException w:name="Light List Accent 5" w:semiHidden="0" w:uiPriority="61" w:unhideWhenUsed="0"/>
-    <w:lsdException w:name="Light Grid Accent 5" w:semiHidden="0" w:uiPriority="62" w:unhideWhenUsed="0"/>
-    <w:lsdException w:name="Medium Shading 1 Accent 5" w:semiHidden="0" w:uiPriority="63" w:unhideWhenUsed="0"/>
-    <w:lsdException w:name="Medium Shading 2 Accent 5" w:semiHidden="0" w:uiPriority="64" w:unhideWhenUsed="0"/>
-    <w:lsdException w:name="Medium List 1 Accent 5" w:semiHidden="0" w:uiPriority="65" w:unhideWhenUsed="0"/>
-    <w:lsdException w:name="Medium List 2 Accent 5" w:semiHidden="0" w:uiPriority="66" w:unhideWhenUsed="0"/>
-    <w:lsdException w:name="Medium Grid 1 Accent 5" w:semiHidden="0" w:uiPriority="67" w:unhideWhenUsed="0"/>
-    <w:lsdException w:name="Medium Grid 2 Accent 5" w:semiHidden="0" w:uiPriority="68" w:unhideWhenUsed="0"/>
-    <w:lsdException w:name="Medium Grid 3 Accent 5" w:semiHidden="0" w:uiPriority="69" w:unhideWhenUsed="0"/>
-    <w:lsdException w:name="Dark List Accent 5" w:semiHidden="0" w:uiPriority="70" w:unhideWhenUsed="0"/>
-    <w:lsdException w:name="Colorful Shading Accent 5" w:semiHidden="0" w:uiPriority="71" w:unhideWhenUsed="0"/>
-    <w:lsdException w:name="Colorful List Accent 5" w:semiHidden="0" w:uiPriority="72" w:unhideWhenUsed="0"/>
-    <w:lsdException w:name="Colorful Grid Accent 5" w:semiHidden="0" w:uiPriority="73" w:unhideWhenUsed="0"/>
-    <w:lsdException w:name="Light Shading Accent 6" w:semiHidden="0" w:uiPriority="60" w:unhideWhenUsed="0"/>
-    <w:lsdException w:name="Light List Accent 6" w:semiHidden="0" w:uiPriority="61" w:unhideWhenUsed="0"/>
-    <w:lsdException w:name="Light Grid Accent 6" w:semiHidden="0" w:uiPriority="62" w:unhideWhenUsed="0"/>
-    <w:lsdException w:name="Medium Shading 1 Accent 6" w:semiHidden="0" w:uiPriority="63" w:unhideWhenUsed="0"/>
-    <w:lsdException w:name="Medium Shading 2 Accent 6" w:semiHidden="0" w:uiPriority="64" w:unhideWhenUsed="0"/>
-    <w:lsdException w:name="Medium List 1 Accent 6" w:semiHidden="0" w:uiPriority="65" w:unhideWhenUsed="0"/>
-    <w:lsdException w:name="Medium List 2 Accent 6" w:semiHidden="0" w:uiPriority="66" w:unhideWhenUsed="0"/>
-    <w:lsdException w:name="Medium Grid 1 Accent 6" w:semiHidden="0" w:uiPriority="67" w:unhideWhenUsed="0"/>
-    <w:lsdException w:name="Medium Grid 2 Accent 6" w:semiHidden="0" w:uiPriority="68" w:unhideWhenUsed="0"/>
-    <w:lsdException w:name="Medium Grid 3 Accent 6" w:semiHidden="0" w:uiPriority="69" w:unhideWhenUsed="0"/>
-    <w:lsdException w:name="Dark List Accent 6" w:semiHidden="0" w:uiPriority="70" w:unhideWhenUsed="0"/>
-    <w:lsdException w:name="Colorful Shading Accent 6" w:semiHidden="0" w:uiPriority="71" w:unhideWhenUsed="0"/>
-    <w:lsdException w:name="Colorful List Accent 6" w:semiHidden="0" w:uiPriority="72" w:unhideWhenUsed="0"/>
-    <w:lsdException w:name="Colorful Grid Accent 6" w:semiHidden="0" w:uiPriority="73" w:unhideWhenUsed="0"/>
-    <w:lsdException w:name="Subtle Emphasis" w:semiHidden="0" w:uiPriority="19" w:unhideWhenUsed="0" w:qFormat="1"/>
-    <w:lsdException w:name="Intense Emphasis" w:semiHidden="0" w:uiPriority="21" w:unhideWhenUsed="0" w:qFormat="1"/>
-    <w:lsdException w:name="Subtle Reference" w:semiHidden="0" w:uiPriority="31" w:unhideWhenUsed="0" w:qFormat="1"/>
-    <w:lsdException w:name="Intense Reference" w:semiHidden="0" w:uiPriority="32" w:unhideWhenUsed="0" w:qFormat="1"/>
-    <w:lsdException w:name="Book Title" w:semiHidden="0" w:uiPriority="33" w:unhideWhenUsed="0" w:qFormat="1"/>
-    <w:lsdException w:name="Bibliography" w:uiPriority="37"/>
-    <w:lsdException w:name="TOC Heading" w:uiPriority="39" w:qFormat="1"/>
+  <w:latentStyles w:defLockedState="0" w:defUIPriority="99" w:defSemiHidden="0" w:defUnhideWhenUsed="0" w:defQFormat="0" w:count="371">
+    <w:lsdException w:name="Normal" w:uiPriority="0" w:qFormat="1"/>
+    <w:lsdException w:name="heading 1" w:uiPriority="9" w:qFormat="1"/>
+    <w:lsdException w:name="heading 2" w:semiHidden="1" w:uiPriority="9" w:unhideWhenUsed="1" w:qFormat="1"/>
+    <w:lsdException w:name="heading 3" w:semiHidden="1" w:uiPriority="9" w:unhideWhenUsed="1" w:qFormat="1"/>
+    <w:lsdException w:name="heading 4" w:semiHidden="1" w:uiPriority="9" w:unhideWhenUsed="1" w:qFormat="1"/>
+    <w:lsdException w:name="heading 5" w:semiHidden="1" w:uiPriority="9" w:unhideWhenUsed="1" w:qFormat="1"/>
+    <w:lsdException w:name="heading 6" w:semiHidden="1" w:uiPriority="9" w:unhideWhenUsed="1" w:qFormat="1"/>
+    <w:lsdException w:name="heading 7" w:semiHidden="1" w:uiPriority="9" w:unhideWhenUsed="1" w:qFormat="1"/>
+    <w:lsdException w:name="heading 8" w:semiHidden="1" w:uiPriority="9" w:unhideWhenUsed="1" w:qFormat="1"/>
+    <w:lsdException w:name="heading 9" w:semiHidden="1" w:uiPriority="9" w:unhideWhenUsed="1" w:qFormat="1"/>
+    <w:lsdException w:name="index 1" w:semiHidden="1" w:unhideWhenUsed="1"/>
+    <w:lsdException w:name="index 2" w:semiHidden="1" w:unhideWhenUsed="1"/>
+    <w:lsdException w:name="index 3" w:semiHidden="1" w:unhideWhenUsed="1"/>
+    <w:lsdException w:name="index 4" w:semiHidden="1" w:unhideWhenUsed="1"/>
+    <w:lsdException w:name="index 5" w:semiHidden="1" w:unhideWhenUsed="1"/>
+    <w:lsdException w:name="index 6" w:semiHidden="1" w:unhideWhenUsed="1"/>
+    <w:lsdException w:name="index 7" w:semiHidden="1" w:unhideWhenUsed="1"/>
+    <w:lsdException w:name="index 8" w:semiHidden="1" w:unhideWhenUsed="1"/>
+    <w:lsdException w:name="index 9" w:semiHidden="1" w:unhideWhenUsed="1"/>
+    <w:lsdException w:name="toc 1" w:semiHidden="1" w:uiPriority="39" w:unhideWhenUsed="1"/>
+    <w:lsdException w:name="toc 2" w:semiHidden="1" w:uiPriority="39" w:unhideWhenUsed="1"/>
+    <w:lsdException w:name="toc 3" w:semiHidden="1" w:uiPriority="39" w:unhideWhenUsed="1"/>
+    <w:lsdException w:name="toc 4" w:semiHidden="1" w:uiPriority="39" w:unhideWhenUsed="1"/>
+    <w:lsdException w:name="toc 5" w:semiHidden="1" w:uiPriority="39" w:unhideWhenUsed="1"/>
+    <w:lsdException w:name="toc 6" w:semiHidden="1" w:uiPriority="39" w:unhideWhenUsed="1"/>
+    <w:lsdException w:name="toc 7" w:semiHidden="1" w:uiPriority="39" w:unhideWhenUsed="1"/>
+    <w:lsdException w:name="toc 8" w:semiHidden="1" w:uiPriority="39" w:unhideWhenUsed="1"/>
+    <w:lsdException w:name="toc 9" w:semiHidden="1" w:uiPriority="39" w:unhideWhenUsed="1"/>
+    <w:lsdException w:name="Normal Indent" w:semiHidden="1" w:unhideWhenUsed="1"/>
+    <w:lsdException w:name="footnote text" w:semiHidden="1" w:unhideWhenUsed="1"/>
+    <w:lsdException w:name="annotation text" w:semiHidden="1" w:unhideWhenUsed="1"/>
+    <w:lsdException w:name="header" w:semiHidden="1" w:unhideWhenUsed="1"/>
+    <w:lsdException w:name="footer" w:semiHidden="1" w:unhideWhenUsed="1"/>
+    <w:lsdException w:name="index heading" w:semiHidden="1" w:unhideWhenUsed="1"/>
+    <w:lsdException w:name="caption" w:semiHidden="1" w:uiPriority="35" w:unhideWhenUsed="1" w:qFormat="1"/>
+    <w:lsdException w:name="table of figures" w:semiHidden="1" w:unhideWhenUsed="1"/>
+    <w:lsdException w:name="envelope address" w:semiHidden="1" w:unhideWhenUsed="1"/>
+    <w:lsdException w:name="envelope return" w:semiHidden="1" w:unhideWhenUsed="1"/>
+    <w:lsdException w:name="footnote reference" w:semiHidden="1" w:unhideWhenUsed="1"/>
+    <w:lsdException w:name="annotation reference" w:semiHidden="1" w:unhideWhenUsed="1"/>
+    <w:lsdException w:name="line number" w:semiHidden="1" w:unhideWhenUsed="1"/>
+    <w:lsdException w:name="page number" w:semiHidden="1" w:unhideWhenUsed="1"/>
+    <w:lsdException w:name="endnote reference" w:semiHidden="1" w:unhideWhenUsed="1"/>
+    <w:lsdException w:name="endnote text" w:semiHidden="1" w:unhideWhenUsed="1"/>
+    <w:lsdException w:name="table of authorities" w:semiHidden="1" w:unhideWhenUsed="1"/>
+    <w:lsdException w:name="macro" w:semiHidden="1" w:unhideWhenUsed="1"/>
+    <w:lsdException w:name="toa heading" w:semiHidden="1" w:unhideWhenUsed="1"/>
+    <w:lsdException w:name="List" w:semiHidden="1" w:unhideWhenUsed="1"/>
+    <w:lsdException w:name="List Bullet" w:semiHidden="1" w:unhideWhenUsed="1"/>
+    <w:lsdException w:name="List Number" w:semiHidden="1" w:unhideWhenUsed="1"/>
+    <w:lsdException w:name="List 2" w:semiHidden="1" w:unhideWhenUsed="1"/>
+    <w:lsdException w:name="List 3" w:semiHidden="1" w:unhideWhenUsed="1"/>
+    <w:lsdException w:name="List 4" w:semiHidden="1" w:unhideWhenUsed="1"/>
+    <w:lsdException w:name="List 5" w:semiHidden="1" w:unhideWhenUsed="1"/>
+    <w:lsdException w:name="List Bullet 2" w:semiHidden="1" w:unhideWhenUsed="1"/>
+    <w:lsdException w:name="List Bullet 3" w:semiHidden="1" w:unhideWhenUsed="1"/>
+    <w:lsdException w:name="List Bullet 4" w:semiHidden="1" w:unhideWhenUsed="1"/>
+    <w:lsdException w:name="List Bullet 5" w:semiHidden="1" w:unhideWhenUsed="1"/>
+    <w:lsdException w:name="List Number 2" w:semiHidden="1" w:unhideWhenUsed="1"/>
+    <w:lsdException w:name="List Number 3" w:semiHidden="1" w:unhideWhenUsed="1"/>
+    <w:lsdException w:name="List Number 4" w:semiHidden="1" w:unhideWhenUsed="1"/>
+    <w:lsdException w:name="List Number 5" w:semiHidden="1" w:unhideWhenUsed="1"/>
+    <w:lsdException w:name="Title" w:uiPriority="10" w:qFormat="1"/>
+    <w:lsdException w:name="Closing" w:semiHidden="1" w:unhideWhenUsed="1"/>
+    <w:lsdException w:name="Signature" w:semiHidden="1" w:unhideWhenUsed="1"/>
+    <w:lsdException w:name="Default Paragraph Font" w:semiHidden="1" w:uiPriority="1" w:unhideWhenUsed="1"/>
+    <w:lsdException w:name="Body Text" w:semiHidden="1" w:unhideWhenUsed="1"/>
+    <w:lsdException w:name="Body Text Indent" w:semiHidden="1" w:unhideWhenUsed="1"/>
+    <w:lsdException w:name="List Continue" w:semiHidden="1" w:unhideWhenUsed="1"/>
+    <w:lsdException w:name="List Continue 2" w:semiHidden="1" w:unhideWhenUsed="1"/>
+    <w:lsdException w:name="List Continue 3" w:semiHidden="1" w:unhideWhenUsed="1"/>
+    <w:lsdException w:name="List Continue 4" w:semiHidden="1" w:unhideWhenUsed="1"/>
+    <w:lsdException w:name="List Continue 5" w:semiHidden="1" w:unhideWhenUsed="1"/>
+    <w:lsdException w:name="Message Header" w:semiHidden="1" w:unhideWhenUsed="1"/>
+    <w:lsdException w:name="Subtitle" w:uiPriority="11" w:qFormat="1"/>
+    <w:lsdException w:name="Salutation" w:semiHidden="1" w:unhideWhenUsed="1"/>
+    <w:lsdException w:name="Date" w:semiHidden="1" w:unhideWhenUsed="1"/>
+    <w:lsdException w:name="Body Text First Indent" w:semiHidden="1" w:unhideWhenUsed="1"/>
+    <w:lsdException w:name="Body Text First Indent 2" w:semiHidden="1" w:unhideWhenUsed="1"/>
+    <w:lsdException w:name="Note Heading" w:semiHidden="1" w:unhideWhenUsed="1"/>
+    <w:lsdException w:name="Body Text 2" w:semiHidden="1" w:unhideWhenUsed="1"/>
+    <w:lsdException w:name="Body Text 3" w:semiHidden="1" w:unhideWhenUsed="1"/>
+    <w:lsdException w:name="Body Text Indent 2" w:semiHidden="1" w:unhideWhenUsed="1"/>
+    <w:lsdException w:name="Body Text Indent 3" w:semiHidden="1" w:unhideWhenUsed="1"/>
+    <w:lsdException w:name="Block Text" w:semiHidden="1" w:unhideWhenUsed="1"/>
+    <w:lsdException w:name="Hyperlink" w:semiHidden="1" w:unhideWhenUsed="1"/>
+    <w:lsdException w:name="FollowedHyperlink" w:semiHidden="1" w:unhideWhenUsed="1"/>
+    <w:lsdException w:name="Strong" w:uiPriority="22" w:qFormat="1"/>
+    <w:lsdException w:name="Emphasis" w:uiPriority="20" w:qFormat="1"/>
+    <w:lsdException w:name="Document Map" w:semiHidden="1" w:unhideWhenUsed="1"/>
+    <w:lsdException w:name="Plain Text" w:semiHidden="1" w:unhideWhenUsed="1"/>
+    <w:lsdException w:name="E-mail Signature" w:semiHidden="1" w:unhideWhenUsed="1"/>
+    <w:lsdException w:name="HTML Top of Form" w:semiHidden="1" w:unhideWhenUsed="1"/>
+    <w:lsdException w:name="HTML Bottom of Form" w:semiHidden="1" w:unhideWhenUsed="1"/>
+    <w:lsdException w:name="Normal (Web)" w:semiHidden="1" w:unhideWhenUsed="1"/>
+    <w:lsdException w:name="HTML Acronym" w:semiHidden="1" w:unhideWhenUsed="1"/>
+    <w:lsdException w:name="HTML Address" w:semiHidden="1" w:unhideWhenUsed="1"/>
+    <w:lsdException w:name="HTML Cite" w:semiHidden="1" w:unhideWhenUsed="1"/>
+    <w:lsdException w:name="HTML Code" w:semiHidden="1" w:unhideWhenUsed="1"/>
+    <w:lsdException w:name="HTML Definition" w:semiHidden="1" w:unhideWhenUsed="1"/>
+    <w:lsdException w:name="HTML Keyboard" w:semiHidden="1" w:unhideWhenUsed="1"/>
+    <w:lsdException w:name="HTML Preformatted" w:semiHidden="1" w:unhideWhenUsed="1"/>
+    <w:lsdException w:name="HTML Sample" w:semiHidden="1" w:unhideWhenUsed="1"/>
+    <w:lsdException w:name="HTML Typewriter" w:semiHidden="1" w:unhideWhenUsed="1"/>
+    <w:lsdException w:name="HTML Variable" w:semiHidden="1" w:unhideWhenUsed="1"/>
+    <w:lsdException w:name="Normal Table" w:semiHidden="1" w:unhideWhenUsed="1"/>
+    <w:lsdException w:name="annotation subject" w:semiHidden="1" w:unhideWhenUsed="1"/>
+    <w:lsdException w:name="No List" w:semiHidden="1" w:unhideWhenUsed="1"/>
+    <w:lsdException w:name="Outline List 1" w:semiHidden="1" w:unhideWhenUsed="1"/>
+    <w:lsdException w:name="Outline List 2" w:semiHidden="1" w:unhideWhenUsed="1"/>
+    <w:lsdException w:name="Outline List 3" w:semiHidden="1" w:unhideWhenUsed="1"/>
+    <w:lsdException w:name="Table Simple 1" w:semiHidden="1" w:unhideWhenUsed="1"/>
+    <w:lsdException w:name="Table Simple 2" w:semiHidden="1" w:unhideWhenUsed="1"/>
+    <w:lsdException w:name="Table Simple 3" w:semiHidden="1" w:unhideWhenUsed="1"/>
+    <w:lsdException w:name="Table Classic 1" w:semiHidden="1" w:unhideWhenUsed="1"/>
+    <w:lsdException w:name="Table Classic 2" w:semiHidden="1" w:unhideWhenUsed="1"/>
+    <w:lsdException w:name="Table Classic 3" w:semiHidden="1" w:unhideWhenUsed="1"/>
+    <w:lsdException w:name="Table Classic 4" w:semiHidden="1" w:unhideWhenUsed="1"/>
+    <w:lsdException w:name="Table Colorful 1" w:semiHidden="1" w:unhideWhenUsed="1"/>
+    <w:lsdException w:name="Table Colorful 2" w:semiHidden="1" w:unhideWhenUsed="1"/>
+    <w:lsdException w:name="Table Colorful 3" w:semiHidden="1" w:unhideWhenUsed="1"/>
+    <w:lsdException w:name="Table Columns 1" w:semiHidden="1" w:unhideWhenUsed="1"/>
+    <w:lsdException w:name="Table Columns 2" w:semiHidden="1" w:unhideWhenUsed="1"/>
+    <w:lsdException w:name="Table Columns 3" w:semiHidden="1" w:unhideWhenUsed="1"/>
+    <w:lsdException w:name="Table Columns 4" w:semiHidden="1" w:unhideWhenUsed="1"/>
+    <w:lsdException w:name="Table Columns 5" w:semiHidden="1" w:unhideWhenUsed="1"/>
+    <w:lsdException w:name="Table Grid 1" w:semiHidden="1" w:unhideWhenUsed="1"/>
+    <w:lsdException w:name="Table Grid 2" w:semiHidden="1" w:unhideWhenUsed="1"/>
+    <w:lsdException w:name="Table Grid 3" w:semiHidden="1" w:unhideWhenUsed="1"/>
+    <w:lsdException w:name="Table Grid 4" w:semiHidden="1" w:unhideWhenUsed="1"/>
+    <w:lsdException w:name="Table Grid 5" w:semiHidden="1" w:unhideWhenUsed="1"/>
+    <w:lsdException w:name="Table Grid 6" w:semiHidden="1" w:unhideWhenUsed="1"/>
+    <w:lsdException w:name="Table Grid 7" w:semiHidden="1" w:unhideWhenUsed="1"/>
+    <w:lsdException w:name="Table Grid 8" w:semiHidden="1" w:unhideWhenUsed="1"/>
+    <w:lsdException w:name="Table List 1" w:semiHidden="1" w:unhideWhenUsed="1"/>
+    <w:lsdException w:name="Table List 2" w:semiHidden="1" w:unhideWhenUsed="1"/>
+    <w:lsdException w:name="Table List 3" w:semiHidden="1" w:unhideWhenUsed="1"/>
+    <w:lsdException w:name="Table List 4" w:semiHidden="1" w:unhideWhenUsed="1"/>
+    <w:lsdException w:name="Table List 5" w:semiHidden="1" w:unhideWhenUsed="1"/>
+    <w:lsdException w:name="Table List 6" w:semiHidden="1" w:unhideWhenUsed="1"/>
+    <w:lsdException w:name="Table List 7" w:semiHidden="1" w:unhideWhenUsed="1"/>
+    <w:lsdException w:name="Table List 8" w:semiHidden="1" w:unhideWhenUsed="1"/>
+    <w:lsdException w:name="Table 3D effects 1" w:semiHidden="1" w:unhideWhenUsed="1"/>
+    <w:lsdException w:name="Table 3D effects 2" w:semiHidden="1" w:unhideWhenUsed="1"/>
+    <w:lsdException w:name="Table 3D effects 3" w:semiHidden="1" w:unhideWhenUsed="1"/>
+    <w:lsdException w:name="Table Contemporary" w:semiHidden="1" w:unhideWhenUsed="1"/>
+    <w:lsdException w:name="Table Elegant" w:semiHidden="1" w:unhideWhenUsed="1"/>
+    <w:lsdException w:name="Table Professional" w:semiHidden="1" w:unhideWhenUsed="1"/>
+    <w:lsdException w:name="Table Subtle 1" w:semiHidden="1" w:unhideWhenUsed="1"/>
+    <w:lsdException w:name="Table Subtle 2" w:semiHidden="1" w:unhideWhenUsed="1"/>
+    <w:lsdException w:name="Table Web 1" w:semiHidden="1" w:unhideWhenUsed="1"/>
+    <w:lsdException w:name="Table Web 2" w:semiHidden="1" w:unhideWhenUsed="1"/>
+    <w:lsdException w:name="Table Web 3" w:semiHidden="1" w:unhideWhenUsed="1"/>
+    <w:lsdException w:name="Balloon Text" w:semiHidden="1" w:unhideWhenUsed="1"/>
+    <w:lsdException w:name="Table Grid" w:uiPriority="59"/>
+    <w:lsdException w:name="Table Theme" w:semiHidden="1" w:unhideWhenUsed="1"/>
+    <w:lsdException w:name="Placeholder Text" w:semiHidden="1"/>
+    <w:lsdException w:name="No Spacing" w:uiPriority="1" w:qFormat="1"/>
+    <w:lsdException w:name="Light Shading" w:uiPriority="60"/>
+    <w:lsdException w:name="Light List" w:uiPriority="61"/>
+    <w:lsdException w:name="Light Grid" w:uiPriority="62"/>
+    <w:lsdException w:name="Medium Shading 1" w:uiPriority="63"/>
+    <w:lsdException w:name="Medium Shading 2" w:uiPriority="64"/>
+    <w:lsdException w:name="Medium List 1" w:uiPriority="65"/>
+    <w:lsdException w:name="Medium List 2" w:uiPriority="66"/>
+    <w:lsdException w:name="Medium Grid 1" w:uiPriority="67"/>
+    <w:lsdException w:name="Medium Grid 2" w:uiPriority="68"/>
+    <w:lsdException w:name="Medium Grid 3" w:uiPriority="69"/>
+    <w:lsdException w:name="Dark List" w:uiPriority="70"/>
+    <w:lsdException w:name="Colorful Shading" w:uiPriority="71"/>
+    <w:lsdException w:name="Colorful List" w:uiPriority="72"/>
+    <w:lsdException w:name="Colorful Grid" w:uiPriority="73"/>
+    <w:lsdException w:name="Light Shading Accent 1" w:uiPriority="60"/>
+    <w:lsdException w:name="Light List Accent 1" w:uiPriority="61"/>
+    <w:lsdException w:name="Light Grid Accent 1" w:uiPriority="62"/>
+    <w:lsdException w:name="Medium Shading 1 Accent 1" w:uiPriority="63"/>
+    <w:lsdException w:name="Medium Shading 2 Accent 1" w:uiPriority="64"/>
+    <w:lsdException w:name="Medium List 1 Accent 1" w:uiPriority="65"/>
+    <w:lsdException w:name="Revision" w:semiHidden="1"/>
+    <w:lsdException w:name="List Paragraph" w:uiPriority="34" w:qFormat="1"/>
+    <w:lsdException w:name="Quote" w:uiPriority="29" w:qFormat="1"/>
+    <w:lsdException w:name="Intense Quote" w:uiPriority="30" w:qFormat="1"/>
+    <w:lsdException w:name="Medium List 2 Accent 1" w:uiPriority="66"/>
+    <w:lsdException w:name="Medium Grid 1 Accent 1" w:uiPriority="67"/>
+    <w:lsdException w:name="Medium Grid 2 Accent 1" w:uiPriority="68"/>
+    <w:lsdException w:name="Medium Grid 3 Accent 1" w:uiPriority="69"/>
+    <w:lsdException w:name="Dark List Accent 1" w:uiPriority="70"/>
+    <w:lsdException w:name="Colorful Shading Accent 1" w:uiPriority="71"/>
+    <w:lsdException w:name="Colorful List Accent 1" w:uiPriority="72"/>
+    <w:lsdException w:name="Colorful Grid Accent 1" w:uiPriority="73"/>
+    <w:lsdException w:name="Light Shading Accent 2" w:uiPriority="60"/>
+    <w:lsdException w:name="Light List Accent 2" w:uiPriority="61"/>
+    <w:lsdException w:name="Light Grid Accent 2" w:uiPriority="62"/>
+    <w:lsdException w:name="Medium Shading 1 Accent 2" w:uiPriority="63"/>
+    <w:lsdException w:name="Medium Shading 2 Accent 2" w:uiPriority="64"/>
+    <w:lsdException w:name="Medium List 1 Accent 2" w:uiPriority="65"/>
+    <w:lsdException w:name="Medium List 2 Accent 2" w:uiPriority="66"/>
+    <w:lsdException w:name="Medium Grid 1 Accent 2" w:uiPriority="67"/>
+    <w:lsdException w:name="Medium Grid 2 Accent 2" w:uiPriority="68"/>
+    <w:lsdException w:name="Medium Grid 3 Accent 2" w:uiPriority="69"/>
+    <w:lsdException w:name="Dark List Accent 2" w:uiPriority="70"/>
+    <w:lsdException w:name="Colorful Shading Accent 2" w:uiPriority="71"/>
+    <w:lsdException w:name="Colorful List Accent 2" w:uiPriority="72"/>
+    <w:lsdException w:name="Colorful Grid Accent 2" w:uiPriority="73"/>
+    <w:lsdException w:name="Light Shading Accent 3" w:uiPriority="60"/>
+    <w:lsdException w:name="Light List Accent 3" w:uiPriority="61"/>
+    <w:lsdException w:name="Light Grid Accent 3" w:uiPriority="62"/>
+    <w:lsdException w:name="Medium Shading 1 Accent 3" w:uiPriority="63"/>
+    <w:lsdException w:name="Medium Shading 2 Accent 3" w:uiPriority="64"/>
+    <w:lsdException w:name="Medium List 1 Accent 3" w:uiPriority="65"/>
+    <w:lsdException w:name="Medium List 2 Accent 3" w:uiPriority="66"/>
+    <w:lsdException w:name="Medium Grid 1 Accent 3" w:uiPriority="67"/>
+    <w:lsdException w:name="Medium Grid 2 Accent 3" w:uiPriority="68"/>
+    <w:lsdException w:name="Medium Grid 3 Accent 3" w:uiPriority="69"/>
+    <w:lsdException w:name="Dark List Accent 3" w:uiPriority="70"/>
+    <w:lsdException w:name="Colorful Shading Accent 3" w:uiPriority="71"/>
+    <w:lsdException w:name="Colorful List Accent 3" w:uiPriority="72"/>
+    <w:lsdException w:name="Colorful Grid Accent 3" w:uiPriority="73"/>
+    <w:lsdException w:name="Light Shading Accent 4" w:uiPriority="60"/>
+    <w:lsdException w:name="Light List Accent 4" w:uiPriority="61"/>
+    <w:lsdException w:name="Light Grid Accent 4" w:uiPriority="62"/>
+    <w:lsdException w:name="Medium Shading 1 Accent 4" w:uiPriority="63"/>
+    <w:lsdException w:name="Medium Shading 2 Accent 4" w:uiPriority="64"/>
+    <w:lsdException w:name="Medium List 1 Accent 4" w:uiPriority="65"/>
+    <w:lsdException w:name="Medium List 2 Accent 4" w:uiPriority="66"/>
+    <w:lsdException w:name="Medium Grid 1 Accent 4" w:uiPriority="67"/>
+    <w:lsdException w:name="Medium Grid 2 Accent 4" w:uiPriority="68"/>
+    <w:lsdException w:name="Medium Grid 3 Accent 4" w:uiPriority="69"/>
+    <w:lsdException w:name="Dark List Accent 4" w:uiPriority="70"/>
+    <w:lsdException w:name="Colorful Shading Accent 4" w:uiPriority="71"/>
+    <w:lsdException w:name="Colorful List Accent 4" w:uiPriority="72"/>
+    <w:lsdException w:name="Colorful Grid Accent 4" w:uiPriority="73"/>
+    <w:lsdException w:name="Light Shading Accent 5" w:uiPriority="60"/>
+    <w:lsdException w:name="Light List Accent 5" w:uiPriority="61"/>
+    <w:lsdException w:name="Light Grid Accent 5" w:uiPriority="62"/>
+    <w:lsdException w:name="Medium Shading 1 Accent 5" w:uiPriority="63"/>
+    <w:lsdException w:name="Medium Shading 2 Accent 5" w:uiPriority="64"/>
+    <w:lsdException w:name="Medium List 1 Accent 5" w:uiPriority="65"/>
+    <w:lsdException w:name="Medium List 2 Accent 5" w:uiPriority="66"/>
+    <w:lsdException w:name="Medium Grid 1 Accent 5" w:uiPriority="67"/>
+    <w:lsdException w:name="Medium Grid 2 Accent 5" w:uiPriority="68"/>
+    <w:lsdException w:name="Medium Grid 3 Accent 5" w:uiPriority="69"/>
+    <w:lsdException w:name="Dark List Accent 5" w:uiPriority="70"/>
+    <w:lsdException w:name="Colorful Shading Accent 5" w:uiPriority="71"/>
+    <w:lsdException w:name="Colorful List Accent 5" w:uiPriority="72"/>
+    <w:lsdException w:name="Colorful Grid Accent 5" w:uiPriority="73"/>
+    <w:lsdException w:name="Light Shading Accent 6" w:uiPriority="60"/>
+    <w:lsdException w:name="Light List Accent 6" w:uiPriority="61"/>
+    <w:lsdException w:name="Light Grid Accent 6" w:uiPriority="62"/>
+    <w:lsdException w:name="Medium Shading 1 Accent 6" w:uiPriority="63"/>
+    <w:lsdException w:name="Medium Shading 2 Accent 6" w:uiPriority="64"/>
+    <w:lsdException w:name="Medium List 1 Accent 6" w:uiPriority="65"/>
+    <w:lsdException w:name="Medium List 2 Accent 6" w:uiPriority="66"/>
+    <w:lsdException w:name="Medium Grid 1 Accent 6" w:uiPriority="67"/>
+    <w:lsdException w:name="Medium Grid 2 Accent 6" w:uiPriority="68"/>
+    <w:lsdException w:name="Medium Grid 3 Accent 6" w:uiPriority="69"/>
+    <w:lsdException w:name="Dark List Accent 6" w:uiPriority="70"/>
+    <w:lsdException w:name="Colorful Shading Accent 6" w:uiPriority="71"/>
+    <w:lsdException w:name="Colorful List Accent 6" w:uiPriority="72"/>
+    <w:lsdException w:name="Colorful Grid Accent 6" w:uiPriority="73"/>
+    <w:lsdException w:name="Subtle Emphasis" w:uiPriority="19" w:qFormat="1"/>
+    <w:lsdException w:name="Intense Emphasis" w:uiPriority="21" w:qFormat="1"/>
+    <w:lsdException w:name="Subtle Reference" w:uiPriority="31" w:qFormat="1"/>
+    <w:lsdException w:name="Intense Reference" w:uiPriority="32" w:qFormat="1"/>
+    <w:lsdException w:name="Book Title" w:uiPriority="33" w:qFormat="1"/>
+    <w:lsdException w:name="Bibliography" w:semiHidden="1" w:uiPriority="37" w:unhideWhenUsed="1"/>
+    <w:lsdException w:name="TOC Heading" w:semiHidden="1" w:uiPriority="39" w:unhideWhenUsed="1" w:qFormat="1"/>
+    <w:lsdException w:name="Plain Table 1" w:uiPriority="41"/>
+    <w:lsdException w:name="Plain Table 2" w:uiPriority="42"/>
+    <w:lsdException w:name="Plain Table 3" w:uiPriority="43"/>
+    <w:lsdException w:name="Plain Table 4" w:uiPriority="44"/>
+    <w:lsdException w:name="Plain Table 5" w:uiPriority="45"/>
+    <w:lsdException w:name="Grid Table Light" w:uiPriority="40"/>
+    <w:lsdException w:name="Grid Table 1 Light" w:uiPriority="46"/>
+    <w:lsdException w:name="Grid Table 2" w:uiPriority="47"/>
+    <w:lsdException w:name="Grid Table 3" w:uiPriority="48"/>
+    <w:lsdException w:name="Grid Table 4" w:uiPriority="49"/>
+    <w:lsdException w:name="Grid Table 5 Dark" w:uiPriority="50"/>
+    <w:lsdException w:name="Grid Table 6 Colorful" w:uiPriority="51"/>
+    <w:lsdException w:name="Grid Table 7 Colorful" w:uiPriority="52"/>
+    <w:lsdException w:name="Grid Table 1 Light Accent 1" w:uiPriority="46"/>
+    <w:lsdException w:name="Grid Table 2 Accent 1" w:uiPriority="47"/>
+    <w:lsdException w:name="Grid Table 3 Accent 1" w:uiPriority="48"/>
+    <w:lsdException w:name="Grid Table 4 Accent 1" w:uiPriority="49"/>
+    <w:lsdException w:name="Grid Table 5 Dark Accent 1" w:uiPriority="50"/>
+    <w:lsdException w:name="Grid Table 6 Colorful Accent 1" w:uiPriority="51"/>
+    <w:lsdException w:name="Grid Table 7 Colorful Accent 1" w:uiPriority="52"/>
+    <w:lsdException w:name="Grid Table 1 Light Accent 2" w:uiPriority="46"/>
+    <w:lsdException w:name="Grid Table 2 Accent 2" w:uiPriority="47"/>
+    <w:lsdException w:name="Grid Table 3 Accent 2" w:uiPriority="48"/>
+    <w:lsdException w:name="Grid Table 4 Accent 2" w:uiPriority="49"/>
+    <w:lsdException w:name="Grid Table 5 Dark Accent 2" w:uiPriority="50"/>
+    <w:lsdException w:name="Grid Table 6 Colorful Accent 2" w:uiPriority="51"/>
+    <w:lsdException w:name="Grid Table 7 Colorful Accent 2" w:uiPriority="52"/>
+    <w:lsdException w:name="Grid Table 1 Light Accent 3" w:uiPriority="46"/>
+    <w:lsdException w:name="Grid Table 2 Accent 3" w:uiPriority="47"/>
+    <w:lsdException w:name="Grid Table 3 Accent 3" w:uiPriority="48"/>
+    <w:lsdException w:name="Grid Table 4 Accent 3" w:uiPriority="49"/>
+    <w:lsdException w:name="Grid Table 5 Dark Accent 3" w:uiPriority="50"/>
+    <w:lsdException w:name="Grid Table 6 Colorful Accent 3" w:uiPriority="51"/>
+    <w:lsdException w:name="Grid Table 7 Colorful Accent 3" w:uiPriority="52"/>
+    <w:lsdException w:name="Grid Table 1 Light Accent 4" w:uiPriority="46"/>
+    <w:lsdException w:name="Grid Table 2 Accent 4" w:uiPriority="47"/>
+    <w:lsdException w:name="Grid Table 3 Accent 4" w:uiPriority="48"/>
+    <w:lsdException w:name="Grid Table 4 Accent 4" w:uiPriority="49"/>
+    <w:lsdException w:name="Grid Table 5 Dark Accent 4" w:uiPriority="50"/>
+    <w:lsdException w:name="Grid Table 6 Colorful Accent 4" w:uiPriority="51"/>
+    <w:lsdException w:name="Grid Table 7 Colorful Accent 4" w:uiPriority="52"/>
+    <w:lsdException w:name="Grid Table 1 Light Accent 5" w:uiPriority="46"/>
+    <w:lsdException w:name="Grid Table 2 Accent 5" w:uiPriority="47"/>
+    <w:lsdException w:name="Grid Table 3 Accent 5" w:uiPriority="48"/>
+    <w:lsdException w:name="Grid Table 4 Accent 5" w:uiPriority="49"/>
+    <w:lsdException w:name="Grid Table 5 Dark Accent 5" w:uiPriority="50"/>
+    <w:lsdException w:name="Grid Table 6 Colorful Accent 5" w:uiPriority="51"/>
+    <w:lsdException w:name="Grid Table 7 Colorful Accent 5" w:uiPriority="52"/>
+    <w:lsdException w:name="Grid Table 1 Light Accent 6" w:uiPriority="46"/>
+    <w:lsdException w:name="Grid Table 2 Accent 6" w:uiPriority="47"/>
+    <w:lsdException w:name="Grid Table 3 Accent 6" w:uiPriority="48"/>
+    <w:lsdException w:name="Grid Table 4 Accent 6" w:uiPriority="49"/>
+    <w:lsdException w:name="Grid Table 5 Dark Accent 6" w:uiPriority="50"/>
+    <w:lsdException w:name="Grid Table 6 Colorful Accent 6" w:uiPriority="51"/>
+    <w:lsdException w:name="Grid Table 7 Colorful Accent 6" w:uiPriority="52"/>
+    <w:lsdException w:name="List Table 1 Light" w:uiPriority="46"/>
+    <w:lsdException w:name="List Table 2" w:uiPriority="47"/>
+    <w:lsdException w:name="List Table 3" w:uiPriority="48"/>
+    <w:lsdException w:name="List Table 4" w:uiPriority="49"/>
+    <w:lsdException w:name="List Table 5 Dark" w:uiPriority="50"/>
+    <w:lsdException w:name="List Table 6 Colorful" w:uiPriority="51"/>
+    <w:lsdException w:name="List Table 7 Colorful" w:uiPriority="52"/>
+    <w:lsdException w:name="List Table 1 Light Accent 1" w:uiPriority="46"/>
+    <w:lsdException w:name="List Table 2 Accent 1" w:uiPriority="47"/>
+    <w:lsdException w:name="List Table 3 Accent 1" w:uiPriority="48"/>
+    <w:lsdException w:name="List Table 4 Accent 1" w:uiPriority="49"/>
+    <w:lsdException w:name="List Table 5 Dark Accent 1" w:uiPriority="50"/>
+    <w:lsdException w:name="List Table 6 Colorful Accent 1" w:uiPriority="51"/>
+    <w:lsdException w:name="List Table 7 Colorful Accent 1" w:uiPriority="52"/>
+    <w:lsdException w:name="List Table 1 Light Accent 2" w:uiPriority="46"/>
+    <w:lsdException w:name="List Table 2 Accent 2" w:uiPriority="47"/>
+    <w:lsdException w:name="List Table 3 Accent 2" w:uiPriority="48"/>
+    <w:lsdException w:name="List Table 4 Accent 2" w:uiPriority="49"/>
+    <w:lsdException w:name="List Table 5 Dark Accent 2" w:uiPriority="50"/>
+    <w:lsdException w:name="List Table 6 Colorful Accent 2" w:uiPriority="51"/>
+    <w:lsdException w:name="List Table 7 Colorful Accent 2" w:uiPriority="52"/>
+    <w:lsdException w:name="List Table 1 Light Accent 3" w:uiPriority="46"/>
+    <w:lsdException w:name="List Table 2 Accent 3" w:uiPriority="47"/>
+    <w:lsdException w:name="List Table 3 Accent 3" w:uiPriority="48"/>
+    <w:lsdException w:name="List Table 4 Accent 3" w:uiPriority="49"/>
+    <w:lsdException w:name="List Table 5 Dark Accent 3" w:uiPriority="50"/>
+    <w:lsdException w:name="List Table 6 Colorful Accent 3" w:uiPriority="51"/>
+    <w:lsdException w:name="List Table 7 Colorful Accent 3" w:uiPriority="52"/>
+    <w:lsdException w:name="List Table 1 Light Accent 4" w:uiPriority="46"/>
+    <w:lsdException w:name="List Table 2 Accent 4" w:uiPriority="47"/>
+    <w:lsdException w:name="List Table 3 Accent 4" w:uiPriority="48"/>
+    <w:lsdException w:name="List Table 4 Accent 4" w:uiPriority="49"/>
+    <w:lsdException w:name="List Table 5 Dark Accent 4" w:uiPriority="50"/>
+    <w:lsdException w:name="List Table 6 Colorful Accent 4" w:uiPriority="51"/>
+    <w:lsdException w:name="List Table 7 Colorful Accent 4" w:uiPriority="52"/>
+    <w:lsdException w:name="List Table 1 Light Accent 5" w:uiPriority="46"/>
+    <w:lsdException w:name="List Table 2 Accent 5" w:uiPriority="47"/>
+    <w:lsdException w:name="List Table 3 Accent 5" w:uiPriority="48"/>
+    <w:lsdException w:name="List Table 4 Accent 5" w:uiPriority="49"/>
+    <w:lsdException w:name="List Table 5 Dark Accent 5" w:uiPriority="50"/>
+    <w:lsdException w:name="List Table 6 Colorful Accent 5" w:uiPriority="51"/>
+    <w:lsdException w:name="List Table 7 Colorful Accent 5" w:uiPriority="52"/>
+    <w:lsdException w:name="List Table 1 Light Accent 6" w:uiPriority="46"/>
+    <w:lsdException w:name="List Table 2 Accent 6" w:uiPriority="47"/>
+    <w:lsdException w:name="List Table 3 Accent 6" w:uiPriority="48"/>
+    <w:lsdException w:name="List Table 4 Accent 6" w:uiPriority="49"/>
+    <w:lsdException w:name="List Table 5 Dark Accent 6" w:uiPriority="50"/>
+    <w:lsdException w:name="List Table 6 Colorful Accent 6" w:uiPriority="51"/>
+    <w:lsdException w:name="List Table 7 Colorful Accent 6" w:uiPriority="52"/>
   </w:latentStyles>
   <w:style w:type="paragraph" w:default="1" w:styleId="Normal">
     <w:name w:val="Normal"/>
@@ -5953,4 +5210,16 @@
   <a:objectDefaults/>
   <a:extraClrSchemeLst/>
 </a:theme>
+</file>
+
+<file path=customXml/item1.xml><?xml version="1.0" encoding="utf-8"?>
+<b:Sources xmlns:b="http://schemas.openxmlformats.org/officeDocument/2006/bibliography" xmlns="http://schemas.openxmlformats.org/officeDocument/2006/bibliography" SelectedStyle="\APASixthEditionOfficeOnline.xsl" StyleName="APA" Version="6"/>
+</file>
+
+<file path=customXml/itemProps1.xml><?xml version="1.0" encoding="utf-8"?>
+<ds:datastoreItem xmlns:ds="http://schemas.openxmlformats.org/officeDocument/2006/customXml" ds:itemID="{0F340A98-71ED-4CCD-8099-212FEE7CDAA8}">
+  <ds:schemaRefs>
+    <ds:schemaRef ds:uri="http://schemas.openxmlformats.org/officeDocument/2006/bibliography"/>
+  </ds:schemaRefs>
+</ds:datastoreItem>
 </file>
</xml_diff>